<commit_message>
docs: update example file
</commit_message>
<xml_diff>
--- a/Read-File-Text/src/sample-v2.0.docx
+++ b/Read-File-Text/src/sample-v2.0.docx
@@ -4,7 +4,7 @@
   <w:body>
     <w:p>
       <w:pPr>
-        <w:pStyle w:val="141"/>
+        <w:pStyle w:val="841"/>
         <w:pBdr>
           <w:top w:val="none" w:color="000000" w:sz="4" w:space="0"/>
           <w:left w:val="none" w:color="000000" w:sz="4" w:space="0"/>
@@ -42,7 +42,7 @@
     </w:p>
     <w:p>
       <w:pPr>
-        <w:pStyle w:val="142"/>
+        <w:pStyle w:val="842"/>
         <w:pBdr>
           <w:top w:val="none" w:color="000000" w:sz="4" w:space="0"/>
           <w:left w:val="none" w:color="000000" w:sz="4" w:space="0"/>
@@ -152,7 +152,7 @@
     </w:p>
     <w:p>
       <w:pPr>
-        <w:pStyle w:val="142"/>
+        <w:pStyle w:val="842"/>
         <w:pBdr>
           <w:top w:val="none" w:color="000000" w:sz="4" w:space="0"/>
           <w:left w:val="none" w:color="000000" w:sz="4" w:space="0"/>
@@ -226,7 +226,7 @@
     </w:p>
     <w:p>
       <w:pPr>
-        <w:pStyle w:val="668"/>
+        <w:pStyle w:val="902"/>
         <w:numPr>
           <w:ilvl w:val="0"/>
           <w:numId w:val="1"/>
@@ -267,7 +267,7 @@
     </w:p>
     <w:p>
       <w:pPr>
-        <w:pStyle w:val="668"/>
+        <w:pStyle w:val="902"/>
         <w:numPr>
           <w:ilvl w:val="0"/>
           <w:numId w:val="1"/>
@@ -308,7 +308,7 @@
     </w:p>
     <w:p>
       <w:pPr>
-        <w:pStyle w:val="668"/>
+        <w:pStyle w:val="902"/>
         <w:numPr>
           <w:ilvl w:val="0"/>
           <w:numId w:val="1"/>
@@ -349,7 +349,7 @@
     </w:p>
     <w:p>
       <w:pPr>
-        <w:pStyle w:val="142"/>
+        <w:pStyle w:val="842"/>
         <w:pBdr>
           <w:top w:val="none" w:color="000000" w:sz="4" w:space="0"/>
           <w:left w:val="none" w:color="000000" w:sz="4" w:space="0"/>
@@ -511,7 +511,7 @@
     </w:p>
     <w:p>
       <w:pPr>
-        <w:pStyle w:val="141"/>
+        <w:pStyle w:val="841"/>
         <w:pBdr>
           <w:top w:val="none" w:color="000000" w:sz="4" w:space="0"/>
           <w:left w:val="none" w:color="000000" w:sz="4" w:space="0"/>
@@ -549,7 +549,7 @@
     </w:p>
     <w:p>
       <w:pPr>
-        <w:pStyle w:val="142"/>
+        <w:pStyle w:val="842"/>
         <w:pBdr>
           <w:top w:val="none" w:color="000000" w:sz="4" w:space="0"/>
           <w:left w:val="none" w:color="000000" w:sz="4" w:space="0"/>
@@ -623,7 +623,7 @@
     </w:p>
     <w:p>
       <w:pPr>
-        <w:pStyle w:val="668"/>
+        <w:pStyle w:val="902"/>
         <w:numPr>
           <w:ilvl w:val="0"/>
           <w:numId w:val="2"/>
@@ -664,7 +664,7 @@
     </w:p>
     <w:p>
       <w:pPr>
-        <w:pStyle w:val="668"/>
+        <w:pStyle w:val="902"/>
         <w:numPr>
           <w:ilvl w:val="0"/>
           <w:numId w:val="2"/>
@@ -705,7 +705,7 @@
     </w:p>
     <w:p>
       <w:pPr>
-        <w:pStyle w:val="668"/>
+        <w:pStyle w:val="902"/>
         <w:numPr>
           <w:ilvl w:val="0"/>
           <w:numId w:val="2"/>
@@ -746,7 +746,7 @@
     </w:p>
     <w:p>
       <w:pPr>
-        <w:pStyle w:val="143"/>
+        <w:pStyle w:val="843"/>
         <w:pBdr>
           <w:top w:val="none" w:color="000000" w:sz="4" w:space="0"/>
           <w:left w:val="none" w:color="000000" w:sz="4" w:space="0"/>
@@ -803,7 +803,7 @@
           <w:color w:val="000000"/>
           <w:sz w:val="24"/>
         </w:rPr>
-        <w:t xml:space="preserve">Kompleksitas waktu mengukur seberapa cepat algoritma berjalan terhadap ukuran input.</w:t>
+        <w:t xml:space="preserve">Kompleksitas waktu mengukur seberapa cepat algoritma berjalan terhadap ukuran input, yang biasanya dituliskan dengan O(n).</w:t>
       </w:r>
       <w:r>
         <w:rPr>
@@ -820,7 +820,7 @@
     </w:p>
     <w:p>
       <w:pPr>
-        <w:pStyle w:val="143"/>
+        <w:pStyle w:val="843"/>
         <w:pBdr>
           <w:top w:val="none" w:color="000000" w:sz="4" w:space="0"/>
           <w:left w:val="none" w:color="000000" w:sz="4" w:space="0"/>
@@ -894,7 +894,7 @@
     </w:p>
     <w:p>
       <w:pPr>
-        <w:pStyle w:val="142"/>
+        <w:pStyle w:val="842"/>
         <w:pBdr>
           <w:top w:val="none" w:color="000000" w:sz="4" w:space="0"/>
           <w:left w:val="none" w:color="000000" w:sz="4" w:space="0"/>
@@ -1042,7 +1042,7 @@
     </w:p>
     <w:p>
       <w:pPr>
-        <w:pStyle w:val="143"/>
+        <w:pStyle w:val="843"/>
         <w:pBdr>
           <w:top w:val="none" w:color="000000" w:sz="4" w:space="0"/>
           <w:left w:val="none" w:color="000000" w:sz="4" w:space="0"/>
@@ -1116,7 +1116,7 @@
     </w:p>
     <w:p>
       <w:pPr>
-        <w:pStyle w:val="668"/>
+        <w:pStyle w:val="902"/>
         <w:numPr>
           <w:ilvl w:val="0"/>
           <w:numId w:val="3"/>
@@ -1157,7 +1157,7 @@
     </w:p>
     <w:p>
       <w:pPr>
-        <w:pStyle w:val="668"/>
+        <w:pStyle w:val="902"/>
         <w:numPr>
           <w:ilvl w:val="0"/>
           <w:numId w:val="3"/>
@@ -1198,7 +1198,7 @@
     </w:p>
     <w:p>
       <w:pPr>
-        <w:pStyle w:val="668"/>
+        <w:pStyle w:val="902"/>
         <w:numPr>
           <w:ilvl w:val="0"/>
           <w:numId w:val="3"/>
@@ -1239,7 +1239,7 @@
     </w:p>
     <w:p>
       <w:pPr>
-        <w:pStyle w:val="668"/>
+        <w:pStyle w:val="902"/>
         <w:numPr>
           <w:ilvl w:val="0"/>
           <w:numId w:val="3"/>
@@ -1280,7 +1280,7 @@
     </w:p>
     <w:p>
       <w:pPr>
-        <w:pStyle w:val="143"/>
+        <w:pStyle w:val="843"/>
         <w:pBdr>
           <w:top w:val="none" w:color="000000" w:sz="4" w:space="0"/>
           <w:left w:val="none" w:color="000000" w:sz="4" w:space="0"/>
@@ -1354,7 +1354,7 @@
     </w:p>
     <w:p>
       <w:pPr>
-        <w:pStyle w:val="668"/>
+        <w:pStyle w:val="902"/>
         <w:numPr>
           <w:ilvl w:val="0"/>
           <w:numId w:val="4"/>
@@ -1395,7 +1395,7 @@
     </w:p>
     <w:p>
       <w:pPr>
-        <w:pStyle w:val="668"/>
+        <w:pStyle w:val="902"/>
         <w:numPr>
           <w:ilvl w:val="0"/>
           <w:numId w:val="4"/>
@@ -1481,7 +1481,7 @@
     </w:p>
     <w:p>
       <w:pPr>
-        <w:pStyle w:val="141"/>
+        <w:pStyle w:val="841"/>
         <w:pBdr>
           <w:top w:val="none" w:color="000000" w:sz="4" w:space="0"/>
           <w:left w:val="none" w:color="000000" w:sz="4" w:space="0"/>
@@ -1519,7 +1519,7 @@
     </w:p>
     <w:p>
       <w:pPr>
-        <w:pStyle w:val="142"/>
+        <w:pStyle w:val="842"/>
         <w:pBdr>
           <w:top w:val="none" w:color="000000" w:sz="4" w:space="0"/>
           <w:left w:val="none" w:color="000000" w:sz="4" w:space="0"/>
@@ -1593,7 +1593,7 @@
     </w:p>
     <w:p>
       <w:pPr>
-        <w:pStyle w:val="668"/>
+        <w:pStyle w:val="902"/>
         <w:numPr>
           <w:ilvl w:val="0"/>
           <w:numId w:val="5"/>
@@ -1634,7 +1634,7 @@
     </w:p>
     <w:p>
       <w:pPr>
-        <w:pStyle w:val="668"/>
+        <w:pStyle w:val="902"/>
         <w:numPr>
           <w:ilvl w:val="0"/>
           <w:numId w:val="5"/>
@@ -1711,7 +1711,7 @@
     </w:p>
     <w:p>
       <w:pPr>
-        <w:pStyle w:val="668"/>
+        <w:pStyle w:val="902"/>
         <w:numPr>
           <w:ilvl w:val="0"/>
           <w:numId w:val="6"/>
@@ -1752,7 +1752,7 @@
     </w:p>
     <w:p>
       <w:pPr>
-        <w:pStyle w:val="668"/>
+        <w:pStyle w:val="902"/>
         <w:numPr>
           <w:ilvl w:val="0"/>
           <w:numId w:val="6"/>
@@ -1793,7 +1793,7 @@
     </w:p>
     <w:p>
       <w:pPr>
-        <w:pStyle w:val="142"/>
+        <w:pStyle w:val="842"/>
         <w:pBdr>
           <w:top w:val="none" w:color="000000" w:sz="4" w:space="0"/>
           <w:left w:val="none" w:color="000000" w:sz="4" w:space="0"/>
@@ -1905,7 +1905,7 @@
     </w:p>
     <w:p>
       <w:pPr>
-        <w:pStyle w:val="143"/>
+        <w:pStyle w:val="843"/>
         <w:pBdr>
           <w:top w:val="none" w:color="000000" w:sz="4" w:space="0"/>
           <w:left w:val="none" w:color="000000" w:sz="4" w:space="0"/>
@@ -1979,7 +1979,7 @@
     </w:p>
     <w:p>
       <w:pPr>
-        <w:pStyle w:val="143"/>
+        <w:pStyle w:val="843"/>
         <w:pBdr>
           <w:top w:val="none" w:color="000000" w:sz="4" w:space="0"/>
           <w:left w:val="none" w:color="000000" w:sz="4" w:space="0"/>
@@ -2050,27 +2050,14 @@
           <w:sz w:val="24"/>
         </w:rPr>
       </w:r>
-    </w:p>
-    <w:p>
-      <w:pPr>
-        <w:pBdr/>
-        <w:spacing/>
-        <w:ind/>
-        <w:rPr/>
-      </w:pPr>
       <w:r/>
       <w:r/>
-      <w:r/>
-    </w:p>
-    <w:p>
-      <w:pPr>
-        <w:pBdr/>
-        <w:spacing/>
-        <w:ind/>
-        <w:rPr/>
-      </w:pPr>
-      <w:r/>
-      <w:r/>
+      <w:r>
+        <w:rPr>
+          <w:rFonts w:ascii="Times New Roman" w:hAnsi="Times New Roman" w:eastAsia="Times New Roman" w:cs="Times New Roman"/>
+          <w:sz w:val="24"/>
+        </w:rPr>
+      </w:r>
     </w:p>
     <w:sectPr>
       <w:footnotePr/>
@@ -2094,7 +2081,6 @@
         <w:ind/>
         <w:rPr/>
       </w:pPr>
-      <w:r/>
       <w:r>
         <w:separator/>
       </w:r>
@@ -2109,7 +2095,6 @@
         <w:ind/>
         <w:rPr/>
       </w:pPr>
-      <w:r/>
       <w:r>
         <w:continuationSeparator/>
       </w:r>
@@ -2129,7 +2114,6 @@
         <w:ind/>
         <w:rPr/>
       </w:pPr>
-      <w:r/>
       <w:r>
         <w:separator/>
       </w:r>
@@ -2144,7 +2128,6 @@
         <w:ind/>
         <w:rPr/>
       </w:pPr>
-      <w:r/>
       <w:r>
         <w:continuationSeparator/>
       </w:r>
@@ -3163,9 +3146,9 @@
     <w:lsdException w:name="Bibliography" w:uiPriority="37"/>
     <w:lsdException w:name="TOC Heading" w:uiPriority="39" w:qFormat="1"/>
   </w:latentStyles>
-  <w:style w:type="table" w:styleId="12">
+  <w:style w:type="table" w:styleId="713">
     <w:name w:val="Table Grid"/>
-    <w:basedOn w:val="665"/>
+    <w:basedOn w:val="899"/>
     <w:uiPriority w:val="59"/>
     <w:pPr>
       <w:pBdr/>
@@ -3362,9 +3345,9 @@
       </w:tcPr>
     </w:tblStylePr>
   </w:style>
-  <w:style w:type="table" w:styleId="13">
+  <w:style w:type="table" w:styleId="714">
     <w:name w:val="Table Grid Light"/>
-    <w:basedOn w:val="665"/>
+    <w:basedOn w:val="899"/>
     <w:uiPriority w:val="59"/>
     <w:pPr>
       <w:pBdr/>
@@ -3561,9 +3544,9 @@
       </w:tcPr>
     </w:tblStylePr>
   </w:style>
-  <w:style w:type="table" w:styleId="14">
+  <w:style w:type="table" w:styleId="715">
     <w:name w:val="Plain Table 1"/>
-    <w:basedOn w:val="665"/>
+    <w:basedOn w:val="899"/>
     <w:uiPriority w:val="59"/>
     <w:pPr>
       <w:pBdr/>
@@ -3786,9 +3769,9 @@
       </w:tcPr>
     </w:tblStylePr>
   </w:style>
-  <w:style w:type="table" w:styleId="15">
+  <w:style w:type="table" w:styleId="716">
     <w:name w:val="Plain Table 2"/>
-    <w:basedOn w:val="665"/>
+    <w:basedOn w:val="899"/>
     <w:uiPriority w:val="59"/>
     <w:pPr>
       <w:pBdr/>
@@ -4019,9 +4002,9 @@
       </w:tcPr>
     </w:tblStylePr>
   </w:style>
-  <w:style w:type="table" w:styleId="16">
+  <w:style w:type="table" w:styleId="717">
     <w:name w:val="Plain Table 3"/>
-    <w:basedOn w:val="665"/>
+    <w:basedOn w:val="899"/>
     <w:uiPriority w:val="99"/>
     <w:pPr>
       <w:pBdr/>
@@ -4249,9 +4232,9 @@
       </w:tcPr>
     </w:tblStylePr>
   </w:style>
-  <w:style w:type="table" w:styleId="17">
+  <w:style w:type="table" w:styleId="718">
     <w:name w:val="Plain Table 4"/>
-    <w:basedOn w:val="665"/>
+    <w:basedOn w:val="899"/>
     <w:uiPriority w:val="99"/>
     <w:pPr>
       <w:pBdr/>
@@ -4465,9 +4448,9 @@
       </w:tcPr>
     </w:tblStylePr>
   </w:style>
-  <w:style w:type="table" w:styleId="18">
+  <w:style w:type="table" w:styleId="719">
     <w:name w:val="Plain Table 5"/>
-    <w:basedOn w:val="665"/>
+    <w:basedOn w:val="899"/>
     <w:uiPriority w:val="99"/>
     <w:pPr>
       <w:pBdr/>
@@ -4698,9 +4681,9 @@
       </w:tcPr>
     </w:tblStylePr>
   </w:style>
-  <w:style w:type="table" w:styleId="19">
+  <w:style w:type="table" w:styleId="720">
     <w:name w:val="Grid Table 1 Light"/>
-    <w:basedOn w:val="665"/>
+    <w:basedOn w:val="899"/>
     <w:uiPriority w:val="99"/>
     <w:pPr>
       <w:pBdr/>
@@ -4921,9 +4904,9 @@
       </w:tcPr>
     </w:tblStylePr>
   </w:style>
-  <w:style w:type="table" w:styleId="20">
+  <w:style w:type="table" w:styleId="721">
     <w:name w:val="Grid Table 1 Light - Accent 1"/>
-    <w:basedOn w:val="665"/>
+    <w:basedOn w:val="899"/>
     <w:uiPriority w:val="99"/>
     <w:pPr>
       <w:pBdr/>
@@ -5144,9 +5127,9 @@
       </w:tcPr>
     </w:tblStylePr>
   </w:style>
-  <w:style w:type="table" w:styleId="21">
+  <w:style w:type="table" w:styleId="722">
     <w:name w:val="Grid Table 1 Light - Accent 2"/>
-    <w:basedOn w:val="665"/>
+    <w:basedOn w:val="899"/>
     <w:uiPriority w:val="99"/>
     <w:pPr>
       <w:pBdr/>
@@ -5367,9 +5350,9 @@
       </w:tcPr>
     </w:tblStylePr>
   </w:style>
-  <w:style w:type="table" w:styleId="22">
+  <w:style w:type="table" w:styleId="723">
     <w:name w:val="Grid Table 1 Light - Accent 3"/>
-    <w:basedOn w:val="665"/>
+    <w:basedOn w:val="899"/>
     <w:uiPriority w:val="99"/>
     <w:pPr>
       <w:pBdr/>
@@ -5590,9 +5573,9 @@
       </w:tcPr>
     </w:tblStylePr>
   </w:style>
-  <w:style w:type="table" w:styleId="23">
+  <w:style w:type="table" w:styleId="724">
     <w:name w:val="Grid Table 1 Light - Accent 4"/>
-    <w:basedOn w:val="665"/>
+    <w:basedOn w:val="899"/>
     <w:uiPriority w:val="99"/>
     <w:pPr>
       <w:pBdr/>
@@ -5813,9 +5796,9 @@
       </w:tcPr>
     </w:tblStylePr>
   </w:style>
-  <w:style w:type="table" w:styleId="24">
+  <w:style w:type="table" w:styleId="725">
     <w:name w:val="Grid Table 1 Light - Accent 5"/>
-    <w:basedOn w:val="665"/>
+    <w:basedOn w:val="899"/>
     <w:uiPriority w:val="99"/>
     <w:pPr>
       <w:pBdr/>
@@ -6036,9 +6019,9 @@
       </w:tcPr>
     </w:tblStylePr>
   </w:style>
-  <w:style w:type="table" w:styleId="25">
+  <w:style w:type="table" w:styleId="726">
     <w:name w:val="Grid Table 1 Light - Accent 6"/>
-    <w:basedOn w:val="665"/>
+    <w:basedOn w:val="899"/>
     <w:uiPriority w:val="99"/>
     <w:pPr>
       <w:pBdr/>
@@ -6259,9 +6242,9 @@
       </w:tcPr>
     </w:tblStylePr>
   </w:style>
-  <w:style w:type="table" w:styleId="26">
+  <w:style w:type="table" w:styleId="727">
     <w:name w:val="Grid Table 2"/>
-    <w:basedOn w:val="665"/>
+    <w:basedOn w:val="899"/>
     <w:uiPriority w:val="99"/>
     <w:pPr>
       <w:pBdr/>
@@ -6491,9 +6474,9 @@
       </w:tcPr>
     </w:tblStylePr>
   </w:style>
-  <w:style w:type="table" w:styleId="27">
+  <w:style w:type="table" w:styleId="728">
     <w:name w:val="Grid Table 2 - Accent 1"/>
-    <w:basedOn w:val="665"/>
+    <w:basedOn w:val="899"/>
     <w:uiPriority w:val="99"/>
     <w:pPr>
       <w:pBdr/>
@@ -6723,9 +6706,9 @@
       </w:tcPr>
     </w:tblStylePr>
   </w:style>
-  <w:style w:type="table" w:styleId="28">
+  <w:style w:type="table" w:styleId="729">
     <w:name w:val="Grid Table 2 - Accent 2"/>
-    <w:basedOn w:val="665"/>
+    <w:basedOn w:val="899"/>
     <w:uiPriority w:val="99"/>
     <w:pPr>
       <w:pBdr/>
@@ -6955,9 +6938,9 @@
       </w:tcPr>
     </w:tblStylePr>
   </w:style>
-  <w:style w:type="table" w:styleId="29">
+  <w:style w:type="table" w:styleId="730">
     <w:name w:val="Grid Table 2 - Accent 3"/>
-    <w:basedOn w:val="665"/>
+    <w:basedOn w:val="899"/>
     <w:uiPriority w:val="99"/>
     <w:pPr>
       <w:pBdr/>
@@ -7187,9 +7170,9 @@
       </w:tcPr>
     </w:tblStylePr>
   </w:style>
-  <w:style w:type="table" w:styleId="30">
+  <w:style w:type="table" w:styleId="731">
     <w:name w:val="Grid Table 2 - Accent 4"/>
-    <w:basedOn w:val="665"/>
+    <w:basedOn w:val="899"/>
     <w:uiPriority w:val="99"/>
     <w:pPr>
       <w:pBdr/>
@@ -7419,9 +7402,9 @@
       </w:tcPr>
     </w:tblStylePr>
   </w:style>
-  <w:style w:type="table" w:styleId="31">
+  <w:style w:type="table" w:styleId="732">
     <w:name w:val="Grid Table 2 - Accent 5"/>
-    <w:basedOn w:val="665"/>
+    <w:basedOn w:val="899"/>
     <w:uiPriority w:val="99"/>
     <w:pPr>
       <w:pBdr/>
@@ -7651,9 +7634,9 @@
       </w:tcPr>
     </w:tblStylePr>
   </w:style>
-  <w:style w:type="table" w:styleId="32">
+  <w:style w:type="table" w:styleId="733">
     <w:name w:val="Grid Table 2 - Accent 6"/>
-    <w:basedOn w:val="665"/>
+    <w:basedOn w:val="899"/>
     <w:uiPriority w:val="99"/>
     <w:pPr>
       <w:pBdr/>
@@ -7883,9 +7866,9 @@
       </w:tcPr>
     </w:tblStylePr>
   </w:style>
-  <w:style w:type="table" w:styleId="33">
+  <w:style w:type="table" w:styleId="734">
     <w:name w:val="Grid Table 3"/>
-    <w:basedOn w:val="665"/>
+    <w:basedOn w:val="899"/>
     <w:uiPriority w:val="99"/>
     <w:pPr>
       <w:pBdr/>
@@ -7984,29 +7967,6 @@
         <w:tblBorders/>
       </w:tblPr>
       <w:tcPr>
-        <w:shd w:color="ffffff"/>
-        <w:tcBorders>
-          <w:top w:val="none" w:color="000000" w:sz="4" w:space="0"/>
-          <w:left w:val="none" w:color="000000" w:sz="4" w:space="0"/>
-          <w:bottom w:val="none" w:color="000000" w:sz="4" w:space="0"/>
-          <w:right w:val="none" w:color="000000" w:sz="4" w:space="0"/>
-        </w:tcBorders>
-      </w:tcPr>
-    </w:tblStylePr>
-    <w:tblStylePr w:type="firstRow">
-      <w:rPr>
-        <w:b/>
-        <w:color w:val="404040"/>
-      </w:rPr>
-      <w:pPr>
-        <w:pBdr/>
-        <w:spacing/>
-        <w:ind/>
-      </w:pPr>
-      <w:tblPr>
-        <w:tblBorders/>
-      </w:tblPr>
-      <w:tcPr>
         <w:shd w:val="clear" w:color="ffffff"/>
         <w:tcBorders>
           <w:top w:val="none" w:color="000000" w:sz="4" w:space="0"/>
@@ -8016,30 +7976,7 @@
         </w:tcBorders>
       </w:tcPr>
     </w:tblStylePr>
-    <w:tblStylePr w:type="lastCol">
-      <w:rPr>
-        <w:i/>
-        <w:color w:val="404040"/>
-      </w:rPr>
-      <w:pPr>
-        <w:pBdr/>
-        <w:spacing/>
-        <w:ind/>
-      </w:pPr>
-      <w:tblPr>
-        <w:tblBorders/>
-      </w:tblPr>
-      <w:tcPr>
-        <w:shd w:color="ffffff"/>
-        <w:tcBorders>
-          <w:top w:val="none" w:color="000000" w:sz="4" w:space="0"/>
-          <w:left w:val="none" w:color="000000" w:sz="4" w:space="0"/>
-          <w:bottom w:val="none" w:color="000000" w:sz="4" w:space="0"/>
-          <w:right w:val="none" w:color="000000" w:sz="4" w:space="0"/>
-        </w:tcBorders>
-      </w:tcPr>
-    </w:tblStylePr>
-    <w:tblStylePr w:type="lastRow">
+    <w:tblStylePr w:type="firstRow">
       <w:rPr>
         <w:b/>
         <w:color w:val="404040"/>
@@ -8062,6 +7999,52 @@
         </w:tcBorders>
       </w:tcPr>
     </w:tblStylePr>
+    <w:tblStylePr w:type="lastCol">
+      <w:rPr>
+        <w:i/>
+        <w:color w:val="404040"/>
+      </w:rPr>
+      <w:pPr>
+        <w:pBdr/>
+        <w:spacing/>
+        <w:ind/>
+      </w:pPr>
+      <w:tblPr>
+        <w:tblBorders/>
+      </w:tblPr>
+      <w:tcPr>
+        <w:shd w:val="clear" w:color="ffffff"/>
+        <w:tcBorders>
+          <w:top w:val="none" w:color="000000" w:sz="4" w:space="0"/>
+          <w:left w:val="none" w:color="000000" w:sz="4" w:space="0"/>
+          <w:bottom w:val="none" w:color="000000" w:sz="4" w:space="0"/>
+          <w:right w:val="none" w:color="000000" w:sz="4" w:space="0"/>
+        </w:tcBorders>
+      </w:tcPr>
+    </w:tblStylePr>
+    <w:tblStylePr w:type="lastRow">
+      <w:rPr>
+        <w:b/>
+        <w:color w:val="404040"/>
+      </w:rPr>
+      <w:pPr>
+        <w:pBdr/>
+        <w:spacing/>
+        <w:ind/>
+      </w:pPr>
+      <w:tblPr>
+        <w:tblBorders/>
+      </w:tblPr>
+      <w:tcPr>
+        <w:shd w:val="clear" w:color="ffffff"/>
+        <w:tcBorders>
+          <w:top w:val="none" w:color="000000" w:sz="4" w:space="0"/>
+          <w:left w:val="none" w:color="000000" w:sz="4" w:space="0"/>
+          <w:bottom w:val="none" w:color="000000" w:sz="4" w:space="0"/>
+          <w:right w:val="none" w:color="000000" w:sz="4" w:space="0"/>
+        </w:tcBorders>
+      </w:tcPr>
+    </w:tblStylePr>
     <w:tblStylePr w:type="nwCell">
       <w:pPr>
         <w:pBdr/>
@@ -8128,9 +8111,9 @@
       </w:tcPr>
     </w:tblStylePr>
   </w:style>
-  <w:style w:type="table" w:styleId="34">
+  <w:style w:type="table" w:styleId="735">
     <w:name w:val="Grid Table 3 - Accent 1"/>
-    <w:basedOn w:val="665"/>
+    <w:basedOn w:val="899"/>
     <w:uiPriority w:val="99"/>
     <w:pPr>
       <w:pBdr/>
@@ -8229,29 +8212,6 @@
         <w:tblBorders/>
       </w:tblPr>
       <w:tcPr>
-        <w:shd w:color="ffffff"/>
-        <w:tcBorders>
-          <w:top w:val="none" w:color="000000" w:sz="4" w:space="0"/>
-          <w:left w:val="none" w:color="000000" w:sz="4" w:space="0"/>
-          <w:bottom w:val="none" w:color="000000" w:sz="4" w:space="0"/>
-          <w:right w:val="none" w:color="000000" w:sz="4" w:space="0"/>
-        </w:tcBorders>
-      </w:tcPr>
-    </w:tblStylePr>
-    <w:tblStylePr w:type="firstRow">
-      <w:rPr>
-        <w:b/>
-        <w:color w:val="404040"/>
-      </w:rPr>
-      <w:pPr>
-        <w:pBdr/>
-        <w:spacing/>
-        <w:ind/>
-      </w:pPr>
-      <w:tblPr>
-        <w:tblBorders/>
-      </w:tblPr>
-      <w:tcPr>
         <w:shd w:val="clear" w:color="ffffff"/>
         <w:tcBorders>
           <w:top w:val="none" w:color="000000" w:sz="4" w:space="0"/>
@@ -8261,30 +8221,7 @@
         </w:tcBorders>
       </w:tcPr>
     </w:tblStylePr>
-    <w:tblStylePr w:type="lastCol">
-      <w:rPr>
-        <w:i/>
-        <w:color w:val="404040"/>
-      </w:rPr>
-      <w:pPr>
-        <w:pBdr/>
-        <w:spacing/>
-        <w:ind/>
-      </w:pPr>
-      <w:tblPr>
-        <w:tblBorders/>
-      </w:tblPr>
-      <w:tcPr>
-        <w:shd w:color="ffffff"/>
-        <w:tcBorders>
-          <w:top w:val="none" w:color="000000" w:sz="4" w:space="0"/>
-          <w:left w:val="none" w:color="000000" w:sz="4" w:space="0"/>
-          <w:bottom w:val="none" w:color="000000" w:sz="4" w:space="0"/>
-          <w:right w:val="none" w:color="000000" w:sz="4" w:space="0"/>
-        </w:tcBorders>
-      </w:tcPr>
-    </w:tblStylePr>
-    <w:tblStylePr w:type="lastRow">
+    <w:tblStylePr w:type="firstRow">
       <w:rPr>
         <w:b/>
         <w:color w:val="404040"/>
@@ -8307,6 +8244,52 @@
         </w:tcBorders>
       </w:tcPr>
     </w:tblStylePr>
+    <w:tblStylePr w:type="lastCol">
+      <w:rPr>
+        <w:i/>
+        <w:color w:val="404040"/>
+      </w:rPr>
+      <w:pPr>
+        <w:pBdr/>
+        <w:spacing/>
+        <w:ind/>
+      </w:pPr>
+      <w:tblPr>
+        <w:tblBorders/>
+      </w:tblPr>
+      <w:tcPr>
+        <w:shd w:val="clear" w:color="ffffff"/>
+        <w:tcBorders>
+          <w:top w:val="none" w:color="000000" w:sz="4" w:space="0"/>
+          <w:left w:val="none" w:color="000000" w:sz="4" w:space="0"/>
+          <w:bottom w:val="none" w:color="000000" w:sz="4" w:space="0"/>
+          <w:right w:val="none" w:color="000000" w:sz="4" w:space="0"/>
+        </w:tcBorders>
+      </w:tcPr>
+    </w:tblStylePr>
+    <w:tblStylePr w:type="lastRow">
+      <w:rPr>
+        <w:b/>
+        <w:color w:val="404040"/>
+      </w:rPr>
+      <w:pPr>
+        <w:pBdr/>
+        <w:spacing/>
+        <w:ind/>
+      </w:pPr>
+      <w:tblPr>
+        <w:tblBorders/>
+      </w:tblPr>
+      <w:tcPr>
+        <w:shd w:val="clear" w:color="ffffff"/>
+        <w:tcBorders>
+          <w:top w:val="none" w:color="000000" w:sz="4" w:space="0"/>
+          <w:left w:val="none" w:color="000000" w:sz="4" w:space="0"/>
+          <w:bottom w:val="none" w:color="000000" w:sz="4" w:space="0"/>
+          <w:right w:val="none" w:color="000000" w:sz="4" w:space="0"/>
+        </w:tcBorders>
+      </w:tcPr>
+    </w:tblStylePr>
     <w:tblStylePr w:type="nwCell">
       <w:pPr>
         <w:pBdr/>
@@ -8373,9 +8356,9 @@
       </w:tcPr>
     </w:tblStylePr>
   </w:style>
-  <w:style w:type="table" w:styleId="35">
+  <w:style w:type="table" w:styleId="736">
     <w:name w:val="Grid Table 3 - Accent 2"/>
-    <w:basedOn w:val="665"/>
+    <w:basedOn w:val="899"/>
     <w:uiPriority w:val="99"/>
     <w:pPr>
       <w:pBdr/>
@@ -8474,29 +8457,6 @@
         <w:tblBorders/>
       </w:tblPr>
       <w:tcPr>
-        <w:shd w:color="ffffff"/>
-        <w:tcBorders>
-          <w:top w:val="none" w:color="000000" w:sz="4" w:space="0"/>
-          <w:left w:val="none" w:color="000000" w:sz="4" w:space="0"/>
-          <w:bottom w:val="none" w:color="000000" w:sz="4" w:space="0"/>
-          <w:right w:val="none" w:color="000000" w:sz="4" w:space="0"/>
-        </w:tcBorders>
-      </w:tcPr>
-    </w:tblStylePr>
-    <w:tblStylePr w:type="firstRow">
-      <w:rPr>
-        <w:b/>
-        <w:color w:val="404040"/>
-      </w:rPr>
-      <w:pPr>
-        <w:pBdr/>
-        <w:spacing/>
-        <w:ind/>
-      </w:pPr>
-      <w:tblPr>
-        <w:tblBorders/>
-      </w:tblPr>
-      <w:tcPr>
         <w:shd w:val="clear" w:color="ffffff"/>
         <w:tcBorders>
           <w:top w:val="none" w:color="000000" w:sz="4" w:space="0"/>
@@ -8506,30 +8466,7 @@
         </w:tcBorders>
       </w:tcPr>
     </w:tblStylePr>
-    <w:tblStylePr w:type="lastCol">
-      <w:rPr>
-        <w:i/>
-        <w:color w:val="404040"/>
-      </w:rPr>
-      <w:pPr>
-        <w:pBdr/>
-        <w:spacing/>
-        <w:ind/>
-      </w:pPr>
-      <w:tblPr>
-        <w:tblBorders/>
-      </w:tblPr>
-      <w:tcPr>
-        <w:shd w:color="ffffff"/>
-        <w:tcBorders>
-          <w:top w:val="none" w:color="000000" w:sz="4" w:space="0"/>
-          <w:left w:val="none" w:color="000000" w:sz="4" w:space="0"/>
-          <w:bottom w:val="none" w:color="000000" w:sz="4" w:space="0"/>
-          <w:right w:val="none" w:color="000000" w:sz="4" w:space="0"/>
-        </w:tcBorders>
-      </w:tcPr>
-    </w:tblStylePr>
-    <w:tblStylePr w:type="lastRow">
+    <w:tblStylePr w:type="firstRow">
       <w:rPr>
         <w:b/>
         <w:color w:val="404040"/>
@@ -8552,6 +8489,52 @@
         </w:tcBorders>
       </w:tcPr>
     </w:tblStylePr>
+    <w:tblStylePr w:type="lastCol">
+      <w:rPr>
+        <w:i/>
+        <w:color w:val="404040"/>
+      </w:rPr>
+      <w:pPr>
+        <w:pBdr/>
+        <w:spacing/>
+        <w:ind/>
+      </w:pPr>
+      <w:tblPr>
+        <w:tblBorders/>
+      </w:tblPr>
+      <w:tcPr>
+        <w:shd w:val="clear" w:color="ffffff"/>
+        <w:tcBorders>
+          <w:top w:val="none" w:color="000000" w:sz="4" w:space="0"/>
+          <w:left w:val="none" w:color="000000" w:sz="4" w:space="0"/>
+          <w:bottom w:val="none" w:color="000000" w:sz="4" w:space="0"/>
+          <w:right w:val="none" w:color="000000" w:sz="4" w:space="0"/>
+        </w:tcBorders>
+      </w:tcPr>
+    </w:tblStylePr>
+    <w:tblStylePr w:type="lastRow">
+      <w:rPr>
+        <w:b/>
+        <w:color w:val="404040"/>
+      </w:rPr>
+      <w:pPr>
+        <w:pBdr/>
+        <w:spacing/>
+        <w:ind/>
+      </w:pPr>
+      <w:tblPr>
+        <w:tblBorders/>
+      </w:tblPr>
+      <w:tcPr>
+        <w:shd w:val="clear" w:color="ffffff"/>
+        <w:tcBorders>
+          <w:top w:val="none" w:color="000000" w:sz="4" w:space="0"/>
+          <w:left w:val="none" w:color="000000" w:sz="4" w:space="0"/>
+          <w:bottom w:val="none" w:color="000000" w:sz="4" w:space="0"/>
+          <w:right w:val="none" w:color="000000" w:sz="4" w:space="0"/>
+        </w:tcBorders>
+      </w:tcPr>
+    </w:tblStylePr>
     <w:tblStylePr w:type="nwCell">
       <w:pPr>
         <w:pBdr/>
@@ -8618,9 +8601,9 @@
       </w:tcPr>
     </w:tblStylePr>
   </w:style>
-  <w:style w:type="table" w:styleId="36">
+  <w:style w:type="table" w:styleId="737">
     <w:name w:val="Grid Table 3 - Accent 3"/>
-    <w:basedOn w:val="665"/>
+    <w:basedOn w:val="899"/>
     <w:uiPriority w:val="99"/>
     <w:pPr>
       <w:pBdr/>
@@ -8719,29 +8702,6 @@
         <w:tblBorders/>
       </w:tblPr>
       <w:tcPr>
-        <w:shd w:color="ffffff"/>
-        <w:tcBorders>
-          <w:top w:val="none" w:color="000000" w:sz="4" w:space="0"/>
-          <w:left w:val="none" w:color="000000" w:sz="4" w:space="0"/>
-          <w:bottom w:val="none" w:color="000000" w:sz="4" w:space="0"/>
-          <w:right w:val="none" w:color="000000" w:sz="4" w:space="0"/>
-        </w:tcBorders>
-      </w:tcPr>
-    </w:tblStylePr>
-    <w:tblStylePr w:type="firstRow">
-      <w:rPr>
-        <w:b/>
-        <w:color w:val="404040"/>
-      </w:rPr>
-      <w:pPr>
-        <w:pBdr/>
-        <w:spacing/>
-        <w:ind/>
-      </w:pPr>
-      <w:tblPr>
-        <w:tblBorders/>
-      </w:tblPr>
-      <w:tcPr>
         <w:shd w:val="clear" w:color="ffffff"/>
         <w:tcBorders>
           <w:top w:val="none" w:color="000000" w:sz="4" w:space="0"/>
@@ -8751,30 +8711,7 @@
         </w:tcBorders>
       </w:tcPr>
     </w:tblStylePr>
-    <w:tblStylePr w:type="lastCol">
-      <w:rPr>
-        <w:i/>
-        <w:color w:val="404040"/>
-      </w:rPr>
-      <w:pPr>
-        <w:pBdr/>
-        <w:spacing/>
-        <w:ind/>
-      </w:pPr>
-      <w:tblPr>
-        <w:tblBorders/>
-      </w:tblPr>
-      <w:tcPr>
-        <w:shd w:color="ffffff"/>
-        <w:tcBorders>
-          <w:top w:val="none" w:color="000000" w:sz="4" w:space="0"/>
-          <w:left w:val="none" w:color="000000" w:sz="4" w:space="0"/>
-          <w:bottom w:val="none" w:color="000000" w:sz="4" w:space="0"/>
-          <w:right w:val="none" w:color="000000" w:sz="4" w:space="0"/>
-        </w:tcBorders>
-      </w:tcPr>
-    </w:tblStylePr>
-    <w:tblStylePr w:type="lastRow">
+    <w:tblStylePr w:type="firstRow">
       <w:rPr>
         <w:b/>
         <w:color w:val="404040"/>
@@ -8797,6 +8734,52 @@
         </w:tcBorders>
       </w:tcPr>
     </w:tblStylePr>
+    <w:tblStylePr w:type="lastCol">
+      <w:rPr>
+        <w:i/>
+        <w:color w:val="404040"/>
+      </w:rPr>
+      <w:pPr>
+        <w:pBdr/>
+        <w:spacing/>
+        <w:ind/>
+      </w:pPr>
+      <w:tblPr>
+        <w:tblBorders/>
+      </w:tblPr>
+      <w:tcPr>
+        <w:shd w:val="clear" w:color="ffffff"/>
+        <w:tcBorders>
+          <w:top w:val="none" w:color="000000" w:sz="4" w:space="0"/>
+          <w:left w:val="none" w:color="000000" w:sz="4" w:space="0"/>
+          <w:bottom w:val="none" w:color="000000" w:sz="4" w:space="0"/>
+          <w:right w:val="none" w:color="000000" w:sz="4" w:space="0"/>
+        </w:tcBorders>
+      </w:tcPr>
+    </w:tblStylePr>
+    <w:tblStylePr w:type="lastRow">
+      <w:rPr>
+        <w:b/>
+        <w:color w:val="404040"/>
+      </w:rPr>
+      <w:pPr>
+        <w:pBdr/>
+        <w:spacing/>
+        <w:ind/>
+      </w:pPr>
+      <w:tblPr>
+        <w:tblBorders/>
+      </w:tblPr>
+      <w:tcPr>
+        <w:shd w:val="clear" w:color="ffffff"/>
+        <w:tcBorders>
+          <w:top w:val="none" w:color="000000" w:sz="4" w:space="0"/>
+          <w:left w:val="none" w:color="000000" w:sz="4" w:space="0"/>
+          <w:bottom w:val="none" w:color="000000" w:sz="4" w:space="0"/>
+          <w:right w:val="none" w:color="000000" w:sz="4" w:space="0"/>
+        </w:tcBorders>
+      </w:tcPr>
+    </w:tblStylePr>
     <w:tblStylePr w:type="nwCell">
       <w:pPr>
         <w:pBdr/>
@@ -8863,9 +8846,9 @@
       </w:tcPr>
     </w:tblStylePr>
   </w:style>
-  <w:style w:type="table" w:styleId="37">
+  <w:style w:type="table" w:styleId="738">
     <w:name w:val="Grid Table 3 - Accent 4"/>
-    <w:basedOn w:val="665"/>
+    <w:basedOn w:val="899"/>
     <w:uiPriority w:val="99"/>
     <w:pPr>
       <w:pBdr/>
@@ -8964,29 +8947,6 @@
         <w:tblBorders/>
       </w:tblPr>
       <w:tcPr>
-        <w:shd w:color="ffffff"/>
-        <w:tcBorders>
-          <w:top w:val="none" w:color="000000" w:sz="4" w:space="0"/>
-          <w:left w:val="none" w:color="000000" w:sz="4" w:space="0"/>
-          <w:bottom w:val="none" w:color="000000" w:sz="4" w:space="0"/>
-          <w:right w:val="none" w:color="000000" w:sz="4" w:space="0"/>
-        </w:tcBorders>
-      </w:tcPr>
-    </w:tblStylePr>
-    <w:tblStylePr w:type="firstRow">
-      <w:rPr>
-        <w:b/>
-        <w:color w:val="404040"/>
-      </w:rPr>
-      <w:pPr>
-        <w:pBdr/>
-        <w:spacing/>
-        <w:ind/>
-      </w:pPr>
-      <w:tblPr>
-        <w:tblBorders/>
-      </w:tblPr>
-      <w:tcPr>
         <w:shd w:val="clear" w:color="ffffff"/>
         <w:tcBorders>
           <w:top w:val="none" w:color="000000" w:sz="4" w:space="0"/>
@@ -8996,30 +8956,7 @@
         </w:tcBorders>
       </w:tcPr>
     </w:tblStylePr>
-    <w:tblStylePr w:type="lastCol">
-      <w:rPr>
-        <w:i/>
-        <w:color w:val="404040"/>
-      </w:rPr>
-      <w:pPr>
-        <w:pBdr/>
-        <w:spacing/>
-        <w:ind/>
-      </w:pPr>
-      <w:tblPr>
-        <w:tblBorders/>
-      </w:tblPr>
-      <w:tcPr>
-        <w:shd w:color="ffffff"/>
-        <w:tcBorders>
-          <w:top w:val="none" w:color="000000" w:sz="4" w:space="0"/>
-          <w:left w:val="none" w:color="000000" w:sz="4" w:space="0"/>
-          <w:bottom w:val="none" w:color="000000" w:sz="4" w:space="0"/>
-          <w:right w:val="none" w:color="000000" w:sz="4" w:space="0"/>
-        </w:tcBorders>
-      </w:tcPr>
-    </w:tblStylePr>
-    <w:tblStylePr w:type="lastRow">
+    <w:tblStylePr w:type="firstRow">
       <w:rPr>
         <w:b/>
         <w:color w:val="404040"/>
@@ -9042,6 +8979,52 @@
         </w:tcBorders>
       </w:tcPr>
     </w:tblStylePr>
+    <w:tblStylePr w:type="lastCol">
+      <w:rPr>
+        <w:i/>
+        <w:color w:val="404040"/>
+      </w:rPr>
+      <w:pPr>
+        <w:pBdr/>
+        <w:spacing/>
+        <w:ind/>
+      </w:pPr>
+      <w:tblPr>
+        <w:tblBorders/>
+      </w:tblPr>
+      <w:tcPr>
+        <w:shd w:val="clear" w:color="ffffff"/>
+        <w:tcBorders>
+          <w:top w:val="none" w:color="000000" w:sz="4" w:space="0"/>
+          <w:left w:val="none" w:color="000000" w:sz="4" w:space="0"/>
+          <w:bottom w:val="none" w:color="000000" w:sz="4" w:space="0"/>
+          <w:right w:val="none" w:color="000000" w:sz="4" w:space="0"/>
+        </w:tcBorders>
+      </w:tcPr>
+    </w:tblStylePr>
+    <w:tblStylePr w:type="lastRow">
+      <w:rPr>
+        <w:b/>
+        <w:color w:val="404040"/>
+      </w:rPr>
+      <w:pPr>
+        <w:pBdr/>
+        <w:spacing/>
+        <w:ind/>
+      </w:pPr>
+      <w:tblPr>
+        <w:tblBorders/>
+      </w:tblPr>
+      <w:tcPr>
+        <w:shd w:val="clear" w:color="ffffff"/>
+        <w:tcBorders>
+          <w:top w:val="none" w:color="000000" w:sz="4" w:space="0"/>
+          <w:left w:val="none" w:color="000000" w:sz="4" w:space="0"/>
+          <w:bottom w:val="none" w:color="000000" w:sz="4" w:space="0"/>
+          <w:right w:val="none" w:color="000000" w:sz="4" w:space="0"/>
+        </w:tcBorders>
+      </w:tcPr>
+    </w:tblStylePr>
     <w:tblStylePr w:type="nwCell">
       <w:pPr>
         <w:pBdr/>
@@ -9108,9 +9091,9 @@
       </w:tcPr>
     </w:tblStylePr>
   </w:style>
-  <w:style w:type="table" w:styleId="38">
+  <w:style w:type="table" w:styleId="739">
     <w:name w:val="Grid Table 3 - Accent 5"/>
-    <w:basedOn w:val="665"/>
+    <w:basedOn w:val="899"/>
     <w:uiPriority w:val="99"/>
     <w:pPr>
       <w:pBdr/>
@@ -9209,29 +9192,6 @@
         <w:tblBorders/>
       </w:tblPr>
       <w:tcPr>
-        <w:shd w:color="ffffff"/>
-        <w:tcBorders>
-          <w:top w:val="none" w:color="000000" w:sz="4" w:space="0"/>
-          <w:left w:val="none" w:color="000000" w:sz="4" w:space="0"/>
-          <w:bottom w:val="none" w:color="000000" w:sz="4" w:space="0"/>
-          <w:right w:val="none" w:color="000000" w:sz="4" w:space="0"/>
-        </w:tcBorders>
-      </w:tcPr>
-    </w:tblStylePr>
-    <w:tblStylePr w:type="firstRow">
-      <w:rPr>
-        <w:b/>
-        <w:color w:val="404040"/>
-      </w:rPr>
-      <w:pPr>
-        <w:pBdr/>
-        <w:spacing/>
-        <w:ind/>
-      </w:pPr>
-      <w:tblPr>
-        <w:tblBorders/>
-      </w:tblPr>
-      <w:tcPr>
         <w:shd w:val="clear" w:color="ffffff"/>
         <w:tcBorders>
           <w:top w:val="none" w:color="000000" w:sz="4" w:space="0"/>
@@ -9241,30 +9201,7 @@
         </w:tcBorders>
       </w:tcPr>
     </w:tblStylePr>
-    <w:tblStylePr w:type="lastCol">
-      <w:rPr>
-        <w:i/>
-        <w:color w:val="404040"/>
-      </w:rPr>
-      <w:pPr>
-        <w:pBdr/>
-        <w:spacing/>
-        <w:ind/>
-      </w:pPr>
-      <w:tblPr>
-        <w:tblBorders/>
-      </w:tblPr>
-      <w:tcPr>
-        <w:shd w:color="ffffff"/>
-        <w:tcBorders>
-          <w:top w:val="none" w:color="000000" w:sz="4" w:space="0"/>
-          <w:left w:val="none" w:color="000000" w:sz="4" w:space="0"/>
-          <w:bottom w:val="none" w:color="000000" w:sz="4" w:space="0"/>
-          <w:right w:val="none" w:color="000000" w:sz="4" w:space="0"/>
-        </w:tcBorders>
-      </w:tcPr>
-    </w:tblStylePr>
-    <w:tblStylePr w:type="lastRow">
+    <w:tblStylePr w:type="firstRow">
       <w:rPr>
         <w:b/>
         <w:color w:val="404040"/>
@@ -9287,6 +9224,52 @@
         </w:tcBorders>
       </w:tcPr>
     </w:tblStylePr>
+    <w:tblStylePr w:type="lastCol">
+      <w:rPr>
+        <w:i/>
+        <w:color w:val="404040"/>
+      </w:rPr>
+      <w:pPr>
+        <w:pBdr/>
+        <w:spacing/>
+        <w:ind/>
+      </w:pPr>
+      <w:tblPr>
+        <w:tblBorders/>
+      </w:tblPr>
+      <w:tcPr>
+        <w:shd w:val="clear" w:color="ffffff"/>
+        <w:tcBorders>
+          <w:top w:val="none" w:color="000000" w:sz="4" w:space="0"/>
+          <w:left w:val="none" w:color="000000" w:sz="4" w:space="0"/>
+          <w:bottom w:val="none" w:color="000000" w:sz="4" w:space="0"/>
+          <w:right w:val="none" w:color="000000" w:sz="4" w:space="0"/>
+        </w:tcBorders>
+      </w:tcPr>
+    </w:tblStylePr>
+    <w:tblStylePr w:type="lastRow">
+      <w:rPr>
+        <w:b/>
+        <w:color w:val="404040"/>
+      </w:rPr>
+      <w:pPr>
+        <w:pBdr/>
+        <w:spacing/>
+        <w:ind/>
+      </w:pPr>
+      <w:tblPr>
+        <w:tblBorders/>
+      </w:tblPr>
+      <w:tcPr>
+        <w:shd w:val="clear" w:color="ffffff"/>
+        <w:tcBorders>
+          <w:top w:val="none" w:color="000000" w:sz="4" w:space="0"/>
+          <w:left w:val="none" w:color="000000" w:sz="4" w:space="0"/>
+          <w:bottom w:val="none" w:color="000000" w:sz="4" w:space="0"/>
+          <w:right w:val="none" w:color="000000" w:sz="4" w:space="0"/>
+        </w:tcBorders>
+      </w:tcPr>
+    </w:tblStylePr>
     <w:tblStylePr w:type="nwCell">
       <w:pPr>
         <w:pBdr/>
@@ -9353,9 +9336,9 @@
       </w:tcPr>
     </w:tblStylePr>
   </w:style>
-  <w:style w:type="table" w:styleId="39">
+  <w:style w:type="table" w:styleId="740">
     <w:name w:val="Grid Table 3 - Accent 6"/>
-    <w:basedOn w:val="665"/>
+    <w:basedOn w:val="899"/>
     <w:uiPriority w:val="99"/>
     <w:pPr>
       <w:pBdr/>
@@ -9454,29 +9437,6 @@
         <w:tblBorders/>
       </w:tblPr>
       <w:tcPr>
-        <w:shd w:color="ffffff"/>
-        <w:tcBorders>
-          <w:top w:val="none" w:color="000000" w:sz="4" w:space="0"/>
-          <w:left w:val="none" w:color="000000" w:sz="4" w:space="0"/>
-          <w:bottom w:val="none" w:color="000000" w:sz="4" w:space="0"/>
-          <w:right w:val="none" w:color="000000" w:sz="4" w:space="0"/>
-        </w:tcBorders>
-      </w:tcPr>
-    </w:tblStylePr>
-    <w:tblStylePr w:type="firstRow">
-      <w:rPr>
-        <w:b/>
-        <w:color w:val="404040"/>
-      </w:rPr>
-      <w:pPr>
-        <w:pBdr/>
-        <w:spacing/>
-        <w:ind/>
-      </w:pPr>
-      <w:tblPr>
-        <w:tblBorders/>
-      </w:tblPr>
-      <w:tcPr>
         <w:shd w:val="clear" w:color="ffffff"/>
         <w:tcBorders>
           <w:top w:val="none" w:color="000000" w:sz="4" w:space="0"/>
@@ -9486,30 +9446,7 @@
         </w:tcBorders>
       </w:tcPr>
     </w:tblStylePr>
-    <w:tblStylePr w:type="lastCol">
-      <w:rPr>
-        <w:i/>
-        <w:color w:val="404040"/>
-      </w:rPr>
-      <w:pPr>
-        <w:pBdr/>
-        <w:spacing/>
-        <w:ind/>
-      </w:pPr>
-      <w:tblPr>
-        <w:tblBorders/>
-      </w:tblPr>
-      <w:tcPr>
-        <w:shd w:color="ffffff"/>
-        <w:tcBorders>
-          <w:top w:val="none" w:color="000000" w:sz="4" w:space="0"/>
-          <w:left w:val="none" w:color="000000" w:sz="4" w:space="0"/>
-          <w:bottom w:val="none" w:color="000000" w:sz="4" w:space="0"/>
-          <w:right w:val="none" w:color="000000" w:sz="4" w:space="0"/>
-        </w:tcBorders>
-      </w:tcPr>
-    </w:tblStylePr>
-    <w:tblStylePr w:type="lastRow">
+    <w:tblStylePr w:type="firstRow">
       <w:rPr>
         <w:b/>
         <w:color w:val="404040"/>
@@ -9532,6 +9469,52 @@
         </w:tcBorders>
       </w:tcPr>
     </w:tblStylePr>
+    <w:tblStylePr w:type="lastCol">
+      <w:rPr>
+        <w:i/>
+        <w:color w:val="404040"/>
+      </w:rPr>
+      <w:pPr>
+        <w:pBdr/>
+        <w:spacing/>
+        <w:ind/>
+      </w:pPr>
+      <w:tblPr>
+        <w:tblBorders/>
+      </w:tblPr>
+      <w:tcPr>
+        <w:shd w:val="clear" w:color="ffffff"/>
+        <w:tcBorders>
+          <w:top w:val="none" w:color="000000" w:sz="4" w:space="0"/>
+          <w:left w:val="none" w:color="000000" w:sz="4" w:space="0"/>
+          <w:bottom w:val="none" w:color="000000" w:sz="4" w:space="0"/>
+          <w:right w:val="none" w:color="000000" w:sz="4" w:space="0"/>
+        </w:tcBorders>
+      </w:tcPr>
+    </w:tblStylePr>
+    <w:tblStylePr w:type="lastRow">
+      <w:rPr>
+        <w:b/>
+        <w:color w:val="404040"/>
+      </w:rPr>
+      <w:pPr>
+        <w:pBdr/>
+        <w:spacing/>
+        <w:ind/>
+      </w:pPr>
+      <w:tblPr>
+        <w:tblBorders/>
+      </w:tblPr>
+      <w:tcPr>
+        <w:shd w:val="clear" w:color="ffffff"/>
+        <w:tcBorders>
+          <w:top w:val="none" w:color="000000" w:sz="4" w:space="0"/>
+          <w:left w:val="none" w:color="000000" w:sz="4" w:space="0"/>
+          <w:bottom w:val="none" w:color="000000" w:sz="4" w:space="0"/>
+          <w:right w:val="none" w:color="000000" w:sz="4" w:space="0"/>
+        </w:tcBorders>
+      </w:tcPr>
+    </w:tblStylePr>
     <w:tblStylePr w:type="nwCell">
       <w:pPr>
         <w:pBdr/>
@@ -9598,9 +9581,9 @@
       </w:tcPr>
     </w:tblStylePr>
   </w:style>
-  <w:style w:type="table" w:styleId="40">
+  <w:style w:type="table" w:styleId="741">
     <w:name w:val="Grid Table 4"/>
-    <w:basedOn w:val="665"/>
+    <w:basedOn w:val="899"/>
     <w:uiPriority w:val="59"/>
     <w:pPr>
       <w:pBdr/>
@@ -9831,9 +9814,9 @@
       </w:tcPr>
     </w:tblStylePr>
   </w:style>
-  <w:style w:type="table" w:styleId="41">
+  <w:style w:type="table" w:styleId="742">
     <w:name w:val="Grid Table 4 - Accent 1"/>
-    <w:basedOn w:val="665"/>
+    <w:basedOn w:val="899"/>
     <w:uiPriority w:val="59"/>
     <w:pPr>
       <w:pBdr/>
@@ -10064,9 +10047,9 @@
       </w:tcPr>
     </w:tblStylePr>
   </w:style>
-  <w:style w:type="table" w:styleId="42">
+  <w:style w:type="table" w:styleId="743">
     <w:name w:val="Grid Table 4 - Accent 2"/>
-    <w:basedOn w:val="665"/>
+    <w:basedOn w:val="899"/>
     <w:uiPriority w:val="59"/>
     <w:pPr>
       <w:pBdr/>
@@ -10297,9 +10280,9 @@
       </w:tcPr>
     </w:tblStylePr>
   </w:style>
-  <w:style w:type="table" w:styleId="43">
+  <w:style w:type="table" w:styleId="744">
     <w:name w:val="Grid Table 4 - Accent 3"/>
-    <w:basedOn w:val="665"/>
+    <w:basedOn w:val="899"/>
     <w:uiPriority w:val="59"/>
     <w:pPr>
       <w:pBdr/>
@@ -10530,9 +10513,9 @@
       </w:tcPr>
     </w:tblStylePr>
   </w:style>
-  <w:style w:type="table" w:styleId="44">
+  <w:style w:type="table" w:styleId="745">
     <w:name w:val="Grid Table 4 - Accent 4"/>
-    <w:basedOn w:val="665"/>
+    <w:basedOn w:val="899"/>
     <w:uiPriority w:val="59"/>
     <w:pPr>
       <w:pBdr/>
@@ -10763,9 +10746,9 @@
       </w:tcPr>
     </w:tblStylePr>
   </w:style>
-  <w:style w:type="table" w:styleId="45">
+  <w:style w:type="table" w:styleId="746">
     <w:name w:val="Grid Table 4 - Accent 5"/>
-    <w:basedOn w:val="665"/>
+    <w:basedOn w:val="899"/>
     <w:uiPriority w:val="59"/>
     <w:pPr>
       <w:pBdr/>
@@ -10996,9 +10979,9 @@
       </w:tcPr>
     </w:tblStylePr>
   </w:style>
-  <w:style w:type="table" w:styleId="46">
+  <w:style w:type="table" w:styleId="747">
     <w:name w:val="Grid Table 4 - Accent 6"/>
-    <w:basedOn w:val="665"/>
+    <w:basedOn w:val="899"/>
     <w:uiPriority w:val="59"/>
     <w:pPr>
       <w:pBdr/>
@@ -11229,9 +11212,9 @@
       </w:tcPr>
     </w:tblStylePr>
   </w:style>
-  <w:style w:type="table" w:styleId="47">
+  <w:style w:type="table" w:styleId="748">
     <w:name w:val="Grid Table 5 Dark"/>
-    <w:basedOn w:val="665"/>
+    <w:basedOn w:val="899"/>
     <w:uiPriority w:val="99"/>
     <w:pPr>
       <w:pBdr/>
@@ -11457,9 +11440,9 @@
       </w:tcPr>
     </w:tblStylePr>
   </w:style>
-  <w:style w:type="table" w:styleId="48">
+  <w:style w:type="table" w:styleId="749">
     <w:name w:val="Grid Table 5 Dark- Accent 1"/>
-    <w:basedOn w:val="665"/>
+    <w:basedOn w:val="899"/>
     <w:uiPriority w:val="99"/>
     <w:pPr>
       <w:pBdr/>
@@ -11685,9 +11668,9 @@
       </w:tcPr>
     </w:tblStylePr>
   </w:style>
-  <w:style w:type="table" w:styleId="49">
+  <w:style w:type="table" w:styleId="750">
     <w:name w:val="Grid Table 5 Dark - Accent 2"/>
-    <w:basedOn w:val="665"/>
+    <w:basedOn w:val="899"/>
     <w:uiPriority w:val="99"/>
     <w:pPr>
       <w:pBdr/>
@@ -11913,9 +11896,9 @@
       </w:tcPr>
     </w:tblStylePr>
   </w:style>
-  <w:style w:type="table" w:styleId="50">
+  <w:style w:type="table" w:styleId="751">
     <w:name w:val="Grid Table 5 Dark - Accent 3"/>
-    <w:basedOn w:val="665"/>
+    <w:basedOn w:val="899"/>
     <w:uiPriority w:val="99"/>
     <w:pPr>
       <w:pBdr/>
@@ -12141,9 +12124,9 @@
       </w:tcPr>
     </w:tblStylePr>
   </w:style>
-  <w:style w:type="table" w:styleId="51">
+  <w:style w:type="table" w:styleId="752">
     <w:name w:val="Grid Table 5 Dark- Accent 4"/>
-    <w:basedOn w:val="665"/>
+    <w:basedOn w:val="899"/>
     <w:uiPriority w:val="99"/>
     <w:pPr>
       <w:pBdr/>
@@ -12369,9 +12352,9 @@
       </w:tcPr>
     </w:tblStylePr>
   </w:style>
-  <w:style w:type="table" w:styleId="52">
+  <w:style w:type="table" w:styleId="753">
     <w:name w:val="Grid Table 5 Dark - Accent 5"/>
-    <w:basedOn w:val="665"/>
+    <w:basedOn w:val="899"/>
     <w:uiPriority w:val="99"/>
     <w:pPr>
       <w:pBdr/>
@@ -12597,9 +12580,9 @@
       </w:tcPr>
     </w:tblStylePr>
   </w:style>
-  <w:style w:type="table" w:styleId="53">
+  <w:style w:type="table" w:styleId="754">
     <w:name w:val="Grid Table 5 Dark - Accent 6"/>
-    <w:basedOn w:val="665"/>
+    <w:basedOn w:val="899"/>
     <w:uiPriority w:val="99"/>
     <w:pPr>
       <w:pBdr/>
@@ -12825,9 +12808,9 @@
       </w:tcPr>
     </w:tblStylePr>
   </w:style>
-  <w:style w:type="table" w:styleId="54">
+  <w:style w:type="table" w:styleId="755">
     <w:name w:val="Grid Table 6 Colorful"/>
-    <w:basedOn w:val="665"/>
+    <w:basedOn w:val="899"/>
     <w:uiPriority w:val="99"/>
     <w:pPr>
       <w:pBdr/>
@@ -13055,9 +13038,9 @@
       </w:tcPr>
     </w:tblStylePr>
   </w:style>
-  <w:style w:type="table" w:styleId="55">
+  <w:style w:type="table" w:styleId="756">
     <w:name w:val="Grid Table 6 Colorful - Accent 1"/>
-    <w:basedOn w:val="665"/>
+    <w:basedOn w:val="899"/>
     <w:uiPriority w:val="99"/>
     <w:pPr>
       <w:pBdr/>
@@ -13285,9 +13268,9 @@
       </w:tcPr>
     </w:tblStylePr>
   </w:style>
-  <w:style w:type="table" w:styleId="56">
+  <w:style w:type="table" w:styleId="757">
     <w:name w:val="Grid Table 6 Colorful - Accent 2"/>
-    <w:basedOn w:val="665"/>
+    <w:basedOn w:val="899"/>
     <w:uiPriority w:val="99"/>
     <w:pPr>
       <w:pBdr/>
@@ -13515,9 +13498,9 @@
       </w:tcPr>
     </w:tblStylePr>
   </w:style>
-  <w:style w:type="table" w:styleId="57">
+  <w:style w:type="table" w:styleId="758">
     <w:name w:val="Grid Table 6 Colorful - Accent 3"/>
-    <w:basedOn w:val="665"/>
+    <w:basedOn w:val="899"/>
     <w:uiPriority w:val="99"/>
     <w:pPr>
       <w:pBdr/>
@@ -13745,9 +13728,9 @@
       </w:tcPr>
     </w:tblStylePr>
   </w:style>
-  <w:style w:type="table" w:styleId="58">
+  <w:style w:type="table" w:styleId="759">
     <w:name w:val="Grid Table 6 Colorful - Accent 4"/>
-    <w:basedOn w:val="665"/>
+    <w:basedOn w:val="899"/>
     <w:uiPriority w:val="99"/>
     <w:pPr>
       <w:pBdr/>
@@ -13975,9 +13958,9 @@
       </w:tcPr>
     </w:tblStylePr>
   </w:style>
-  <w:style w:type="table" w:styleId="59">
+  <w:style w:type="table" w:styleId="760">
     <w:name w:val="Grid Table 6 Colorful - Accent 5"/>
-    <w:basedOn w:val="665"/>
+    <w:basedOn w:val="899"/>
     <w:uiPriority w:val="99"/>
     <w:pPr>
       <w:pBdr/>
@@ -14205,9 +14188,9 @@
       </w:tcPr>
     </w:tblStylePr>
   </w:style>
-  <w:style w:type="table" w:styleId="60">
+  <w:style w:type="table" w:styleId="761">
     <w:name w:val="Grid Table 6 Colorful - Accent 6"/>
-    <w:basedOn w:val="665"/>
+    <w:basedOn w:val="899"/>
     <w:uiPriority w:val="99"/>
     <w:pPr>
       <w:pBdr/>
@@ -14435,9 +14418,9 @@
       </w:tcPr>
     </w:tblStylePr>
   </w:style>
-  <w:style w:type="table" w:styleId="61">
+  <w:style w:type="table" w:styleId="762">
     <w:name w:val="Grid Table 7 Colorful"/>
-    <w:basedOn w:val="665"/>
+    <w:basedOn w:val="899"/>
     <w:uiPriority w:val="99"/>
     <w:pPr>
       <w:pBdr/>
@@ -14539,11 +14522,11 @@
         <w:tblBorders/>
       </w:tblPr>
       <w:tcPr>
-        <w:shd w:color="ffffff"/>
+        <w:shd w:val="clear" w:color="ffffff"/>
         <w:tcBorders>
-          <w:top w:val="none"/>
-          <w:left w:val="none"/>
-          <w:bottom w:val="none"/>
+          <w:top w:val="none" w:color="000000" w:sz="4" w:space="0"/>
+          <w:left w:val="none" w:color="000000" w:sz="4" w:space="0"/>
+          <w:bottom w:val="none" w:color="000000" w:sz="4" w:space="0"/>
           <w:right w:val="single" w:color="000000" w:themeColor="text1" w:themeTint="80" w:sz="4" w:space="0"/>
         </w:tcBorders>
       </w:tcPr>
@@ -14566,10 +14549,10 @@
       <w:tcPr>
         <w:shd w:val="clear" w:color="ffffff" w:themeColor="light1" w:fill="ffffff" w:themeFill="light1"/>
         <w:tcBorders>
-          <w:top w:val="none"/>
-          <w:left w:val="none"/>
+          <w:top w:val="none" w:color="000000" w:sz="4" w:space="0"/>
+          <w:left w:val="none" w:color="000000" w:sz="4" w:space="0"/>
           <w:bottom w:val="single" w:color="000000" w:themeColor="text1" w:themeTint="80" w:sz="4" w:space="0"/>
-          <w:right w:val="none"/>
+          <w:right w:val="none" w:color="000000" w:sz="4" w:space="0"/>
         </w:tcBorders>
       </w:tcPr>
     </w:tblStylePr>
@@ -14589,12 +14572,12 @@
         <w:tblBorders/>
       </w:tblPr>
       <w:tcPr>
-        <w:shd w:color="ffffff"/>
+        <w:shd w:val="clear" w:color="ffffff"/>
         <w:tcBorders>
-          <w:top w:val="none"/>
+          <w:top w:val="none" w:color="000000" w:sz="4" w:space="0"/>
           <w:left w:val="single" w:color="000000" w:themeColor="text1" w:themeTint="80" w:sz="4" w:space="0"/>
-          <w:bottom w:val="none"/>
-          <w:right w:val="none"/>
+          <w:bottom w:val="none" w:color="000000" w:sz="4" w:space="0"/>
+          <w:right w:val="none" w:color="000000" w:sz="4" w:space="0"/>
         </w:tcBorders>
       </w:tcPr>
     </w:tblStylePr>
@@ -14617,9 +14600,9 @@
         <w:shd w:val="clear" w:color="ffffff" w:themeColor="light1" w:fill="ffffff" w:themeFill="light1"/>
         <w:tcBorders>
           <w:top w:val="single" w:color="000000" w:themeColor="text1" w:themeTint="80" w:sz="4" w:space="0"/>
-          <w:left w:val="none"/>
-          <w:bottom w:val="none"/>
-          <w:right w:val="none"/>
+          <w:left w:val="none" w:color="000000" w:sz="4" w:space="0"/>
+          <w:bottom w:val="none" w:color="000000" w:sz="4" w:space="0"/>
+          <w:right w:val="none" w:color="000000" w:sz="4" w:space="0"/>
         </w:tcBorders>
       </w:tcPr>
     </w:tblStylePr>
@@ -14689,9 +14672,9 @@
       </w:tcPr>
     </w:tblStylePr>
   </w:style>
-  <w:style w:type="table" w:styleId="62">
+  <w:style w:type="table" w:styleId="763">
     <w:name w:val="Grid Table 7 Colorful - Accent 1"/>
-    <w:basedOn w:val="665"/>
+    <w:basedOn w:val="899"/>
     <w:uiPriority w:val="99"/>
     <w:pPr>
       <w:pBdr/>
@@ -14793,11 +14776,11 @@
         <w:tblBorders/>
       </w:tblPr>
       <w:tcPr>
-        <w:shd w:color="ffffff"/>
+        <w:shd w:val="clear" w:color="ffffff"/>
         <w:tcBorders>
-          <w:top w:val="none"/>
-          <w:left w:val="none"/>
-          <w:bottom w:val="none"/>
+          <w:top w:val="none" w:color="000000" w:sz="4" w:space="0"/>
+          <w:left w:val="none" w:color="000000" w:sz="4" w:space="0"/>
+          <w:bottom w:val="none" w:color="000000" w:sz="4" w:space="0"/>
           <w:right w:val="single" w:color="000000" w:themeColor="accent1" w:themeTint="80" w:sz="4" w:space="0"/>
         </w:tcBorders>
       </w:tcPr>
@@ -14820,10 +14803,10 @@
       <w:tcPr>
         <w:shd w:val="clear" w:color="ffffff" w:themeColor="light1" w:fill="ffffff" w:themeFill="light1"/>
         <w:tcBorders>
-          <w:top w:val="none"/>
-          <w:left w:val="none"/>
+          <w:top w:val="none" w:color="000000" w:sz="4" w:space="0"/>
+          <w:left w:val="none" w:color="000000" w:sz="4" w:space="0"/>
           <w:bottom w:val="single" w:color="000000" w:themeColor="accent1" w:themeTint="80" w:sz="4" w:space="0"/>
-          <w:right w:val="none"/>
+          <w:right w:val="none" w:color="000000" w:sz="4" w:space="0"/>
         </w:tcBorders>
       </w:tcPr>
     </w:tblStylePr>
@@ -14843,12 +14826,12 @@
         <w:tblBorders/>
       </w:tblPr>
       <w:tcPr>
-        <w:shd w:color="ffffff"/>
+        <w:shd w:val="clear" w:color="ffffff"/>
         <w:tcBorders>
-          <w:top w:val="none"/>
+          <w:top w:val="none" w:color="000000" w:sz="4" w:space="0"/>
           <w:left w:val="single" w:color="000000" w:themeColor="accent1" w:themeTint="80" w:sz="4" w:space="0"/>
-          <w:bottom w:val="none"/>
-          <w:right w:val="none"/>
+          <w:bottom w:val="none" w:color="000000" w:sz="4" w:space="0"/>
+          <w:right w:val="none" w:color="000000" w:sz="4" w:space="0"/>
         </w:tcBorders>
       </w:tcPr>
     </w:tblStylePr>
@@ -14871,9 +14854,9 @@
         <w:shd w:val="clear" w:color="ffffff" w:themeColor="light1" w:fill="ffffff" w:themeFill="light1"/>
         <w:tcBorders>
           <w:top w:val="single" w:color="000000" w:themeColor="accent1" w:themeTint="80" w:sz="4" w:space="0"/>
-          <w:left w:val="none"/>
-          <w:bottom w:val="none"/>
-          <w:right w:val="none"/>
+          <w:left w:val="none" w:color="000000" w:sz="4" w:space="0"/>
+          <w:bottom w:val="none" w:color="000000" w:sz="4" w:space="0"/>
+          <w:right w:val="none" w:color="000000" w:sz="4" w:space="0"/>
         </w:tcBorders>
       </w:tcPr>
     </w:tblStylePr>
@@ -14943,9 +14926,9 @@
       </w:tcPr>
     </w:tblStylePr>
   </w:style>
-  <w:style w:type="table" w:styleId="63">
+  <w:style w:type="table" w:styleId="764">
     <w:name w:val="Grid Table 7 Colorful - Accent 2"/>
-    <w:basedOn w:val="665"/>
+    <w:basedOn w:val="899"/>
     <w:uiPriority w:val="99"/>
     <w:pPr>
       <w:pBdr/>
@@ -15047,11 +15030,11 @@
         <w:tblBorders/>
       </w:tblPr>
       <w:tcPr>
-        <w:shd w:color="ffffff"/>
+        <w:shd w:val="clear" w:color="ffffff"/>
         <w:tcBorders>
-          <w:top w:val="none"/>
-          <w:left w:val="none"/>
-          <w:bottom w:val="none"/>
+          <w:top w:val="none" w:color="000000" w:sz="4" w:space="0"/>
+          <w:left w:val="none" w:color="000000" w:sz="4" w:space="0"/>
+          <w:bottom w:val="none" w:color="000000" w:sz="4" w:space="0"/>
           <w:right w:val="single" w:color="000000" w:themeColor="accent2" w:themeTint="97" w:sz="4" w:space="0"/>
         </w:tcBorders>
       </w:tcPr>
@@ -15074,10 +15057,10 @@
       <w:tcPr>
         <w:shd w:val="clear" w:color="ffffff" w:themeColor="light1" w:fill="ffffff" w:themeFill="light1"/>
         <w:tcBorders>
-          <w:top w:val="none"/>
-          <w:left w:val="none"/>
+          <w:top w:val="none" w:color="000000" w:sz="4" w:space="0"/>
+          <w:left w:val="none" w:color="000000" w:sz="4" w:space="0"/>
           <w:bottom w:val="single" w:color="000000" w:themeColor="accent2" w:themeTint="97" w:sz="4" w:space="0"/>
-          <w:right w:val="none"/>
+          <w:right w:val="none" w:color="000000" w:sz="4" w:space="0"/>
         </w:tcBorders>
       </w:tcPr>
     </w:tblStylePr>
@@ -15097,12 +15080,12 @@
         <w:tblBorders/>
       </w:tblPr>
       <w:tcPr>
-        <w:shd w:color="ffffff"/>
+        <w:shd w:val="clear" w:color="ffffff"/>
         <w:tcBorders>
-          <w:top w:val="none"/>
+          <w:top w:val="none" w:color="000000" w:sz="4" w:space="0"/>
           <w:left w:val="single" w:color="000000" w:themeColor="accent2" w:themeTint="97" w:sz="4" w:space="0"/>
-          <w:bottom w:val="none"/>
-          <w:right w:val="none"/>
+          <w:bottom w:val="none" w:color="000000" w:sz="4" w:space="0"/>
+          <w:right w:val="none" w:color="000000" w:sz="4" w:space="0"/>
         </w:tcBorders>
       </w:tcPr>
     </w:tblStylePr>
@@ -15125,9 +15108,9 @@
         <w:shd w:val="clear" w:color="ffffff" w:themeColor="light1" w:fill="ffffff" w:themeFill="light1"/>
         <w:tcBorders>
           <w:top w:val="single" w:color="000000" w:themeColor="accent2" w:themeTint="97" w:sz="4" w:space="0"/>
-          <w:left w:val="none"/>
-          <w:bottom w:val="none"/>
-          <w:right w:val="none"/>
+          <w:left w:val="none" w:color="000000" w:sz="4" w:space="0"/>
+          <w:bottom w:val="none" w:color="000000" w:sz="4" w:space="0"/>
+          <w:right w:val="none" w:color="000000" w:sz="4" w:space="0"/>
         </w:tcBorders>
       </w:tcPr>
     </w:tblStylePr>
@@ -15197,9 +15180,9 @@
       </w:tcPr>
     </w:tblStylePr>
   </w:style>
-  <w:style w:type="table" w:styleId="64">
+  <w:style w:type="table" w:styleId="765">
     <w:name w:val="Grid Table 7 Colorful - Accent 3"/>
-    <w:basedOn w:val="665"/>
+    <w:basedOn w:val="899"/>
     <w:uiPriority w:val="99"/>
     <w:pPr>
       <w:pBdr/>
@@ -15301,11 +15284,11 @@
         <w:tblBorders/>
       </w:tblPr>
       <w:tcPr>
-        <w:shd w:color="ffffff"/>
+        <w:shd w:val="clear" w:color="ffffff"/>
         <w:tcBorders>
-          <w:top w:val="none"/>
-          <w:left w:val="none"/>
-          <w:bottom w:val="none"/>
+          <w:top w:val="none" w:color="000000" w:sz="4" w:space="0"/>
+          <w:left w:val="none" w:color="000000" w:sz="4" w:space="0"/>
+          <w:bottom w:val="none" w:color="000000" w:sz="4" w:space="0"/>
           <w:right w:val="single" w:color="000000" w:themeColor="accent3" w:themeTint="FE" w:sz="4" w:space="0"/>
         </w:tcBorders>
       </w:tcPr>
@@ -15328,10 +15311,10 @@
       <w:tcPr>
         <w:shd w:val="clear" w:color="ffffff" w:themeColor="light1" w:fill="ffffff" w:themeFill="light1"/>
         <w:tcBorders>
-          <w:top w:val="none"/>
-          <w:left w:val="none"/>
+          <w:top w:val="none" w:color="000000" w:sz="4" w:space="0"/>
+          <w:left w:val="none" w:color="000000" w:sz="4" w:space="0"/>
           <w:bottom w:val="single" w:color="000000" w:themeColor="accent3" w:themeTint="FE" w:sz="4" w:space="0"/>
-          <w:right w:val="none"/>
+          <w:right w:val="none" w:color="000000" w:sz="4" w:space="0"/>
         </w:tcBorders>
       </w:tcPr>
     </w:tblStylePr>
@@ -15351,12 +15334,12 @@
         <w:tblBorders/>
       </w:tblPr>
       <w:tcPr>
-        <w:shd w:color="ffffff"/>
+        <w:shd w:val="clear" w:color="ffffff"/>
         <w:tcBorders>
-          <w:top w:val="none"/>
+          <w:top w:val="none" w:color="000000" w:sz="4" w:space="0"/>
           <w:left w:val="single" w:color="000000" w:themeColor="accent3" w:themeTint="FE" w:sz="4" w:space="0"/>
-          <w:bottom w:val="none"/>
-          <w:right w:val="none"/>
+          <w:bottom w:val="none" w:color="000000" w:sz="4" w:space="0"/>
+          <w:right w:val="none" w:color="000000" w:sz="4" w:space="0"/>
         </w:tcBorders>
       </w:tcPr>
     </w:tblStylePr>
@@ -15379,9 +15362,9 @@
         <w:shd w:val="clear" w:color="ffffff" w:themeColor="light1" w:fill="ffffff" w:themeFill="light1"/>
         <w:tcBorders>
           <w:top w:val="single" w:color="000000" w:themeColor="accent3" w:themeTint="FE" w:sz="4" w:space="0"/>
-          <w:left w:val="none"/>
-          <w:bottom w:val="none"/>
-          <w:right w:val="none"/>
+          <w:left w:val="none" w:color="000000" w:sz="4" w:space="0"/>
+          <w:bottom w:val="none" w:color="000000" w:sz="4" w:space="0"/>
+          <w:right w:val="none" w:color="000000" w:sz="4" w:space="0"/>
         </w:tcBorders>
       </w:tcPr>
     </w:tblStylePr>
@@ -15451,9 +15434,9 @@
       </w:tcPr>
     </w:tblStylePr>
   </w:style>
-  <w:style w:type="table" w:styleId="65">
+  <w:style w:type="table" w:styleId="766">
     <w:name w:val="Grid Table 7 Colorful - Accent 4"/>
-    <w:basedOn w:val="665"/>
+    <w:basedOn w:val="899"/>
     <w:uiPriority w:val="99"/>
     <w:pPr>
       <w:pBdr/>
@@ -15555,11 +15538,11 @@
         <w:tblBorders/>
       </w:tblPr>
       <w:tcPr>
-        <w:shd w:color="ffffff"/>
+        <w:shd w:val="clear" w:color="ffffff"/>
         <w:tcBorders>
-          <w:top w:val="none"/>
-          <w:left w:val="none"/>
-          <w:bottom w:val="none"/>
+          <w:top w:val="none" w:color="000000" w:sz="4" w:space="0"/>
+          <w:left w:val="none" w:color="000000" w:sz="4" w:space="0"/>
+          <w:bottom w:val="none" w:color="000000" w:sz="4" w:space="0"/>
           <w:right w:val="single" w:color="000000" w:themeColor="accent4" w:themeTint="9A" w:sz="4" w:space="0"/>
         </w:tcBorders>
       </w:tcPr>
@@ -15582,10 +15565,10 @@
       <w:tcPr>
         <w:shd w:val="clear" w:color="ffffff" w:themeColor="light1" w:fill="ffffff" w:themeFill="light1"/>
         <w:tcBorders>
-          <w:top w:val="none"/>
-          <w:left w:val="none"/>
+          <w:top w:val="none" w:color="000000" w:sz="4" w:space="0"/>
+          <w:left w:val="none" w:color="000000" w:sz="4" w:space="0"/>
           <w:bottom w:val="single" w:color="000000" w:themeColor="accent4" w:themeTint="9A" w:sz="4" w:space="0"/>
-          <w:right w:val="none"/>
+          <w:right w:val="none" w:color="000000" w:sz="4" w:space="0"/>
         </w:tcBorders>
       </w:tcPr>
     </w:tblStylePr>
@@ -15605,12 +15588,12 @@
         <w:tblBorders/>
       </w:tblPr>
       <w:tcPr>
-        <w:shd w:color="ffffff"/>
+        <w:shd w:val="clear" w:color="ffffff"/>
         <w:tcBorders>
-          <w:top w:val="none"/>
+          <w:top w:val="none" w:color="000000" w:sz="4" w:space="0"/>
           <w:left w:val="single" w:color="000000" w:themeColor="accent4" w:themeTint="9A" w:sz="4" w:space="0"/>
-          <w:bottom w:val="none"/>
-          <w:right w:val="none"/>
+          <w:bottom w:val="none" w:color="000000" w:sz="4" w:space="0"/>
+          <w:right w:val="none" w:color="000000" w:sz="4" w:space="0"/>
         </w:tcBorders>
       </w:tcPr>
     </w:tblStylePr>
@@ -15633,9 +15616,9 @@
         <w:shd w:val="clear" w:color="ffffff" w:themeColor="light1" w:fill="ffffff" w:themeFill="light1"/>
         <w:tcBorders>
           <w:top w:val="single" w:color="000000" w:themeColor="accent4" w:themeTint="9A" w:sz="4" w:space="0"/>
-          <w:left w:val="none"/>
-          <w:bottom w:val="none"/>
-          <w:right w:val="none"/>
+          <w:left w:val="none" w:color="000000" w:sz="4" w:space="0"/>
+          <w:bottom w:val="none" w:color="000000" w:sz="4" w:space="0"/>
+          <w:right w:val="none" w:color="000000" w:sz="4" w:space="0"/>
         </w:tcBorders>
       </w:tcPr>
     </w:tblStylePr>
@@ -15705,9 +15688,9 @@
       </w:tcPr>
     </w:tblStylePr>
   </w:style>
-  <w:style w:type="table" w:styleId="66">
+  <w:style w:type="table" w:styleId="767">
     <w:name w:val="Grid Table 7 Colorful - Accent 5"/>
-    <w:basedOn w:val="665"/>
+    <w:basedOn w:val="899"/>
     <w:uiPriority w:val="99"/>
     <w:pPr>
       <w:pBdr/>
@@ -15809,11 +15792,11 @@
         <w:tblBorders/>
       </w:tblPr>
       <w:tcPr>
-        <w:shd w:color="ffffff"/>
+        <w:shd w:val="clear" w:color="ffffff"/>
         <w:tcBorders>
-          <w:top w:val="none"/>
-          <w:left w:val="none"/>
-          <w:bottom w:val="none"/>
+          <w:top w:val="none" w:color="000000" w:sz="4" w:space="0"/>
+          <w:left w:val="none" w:color="000000" w:sz="4" w:space="0"/>
+          <w:bottom w:val="none" w:color="000000" w:sz="4" w:space="0"/>
           <w:right w:val="single" w:color="000000" w:themeColor="accent5" w:themeTint="90" w:sz="4" w:space="0"/>
         </w:tcBorders>
       </w:tcPr>
@@ -15836,10 +15819,10 @@
       <w:tcPr>
         <w:shd w:val="clear" w:color="ffffff" w:themeColor="light1" w:fill="ffffff" w:themeFill="light1"/>
         <w:tcBorders>
-          <w:top w:val="none"/>
-          <w:left w:val="none"/>
+          <w:top w:val="none" w:color="000000" w:sz="4" w:space="0"/>
+          <w:left w:val="none" w:color="000000" w:sz="4" w:space="0"/>
           <w:bottom w:val="single" w:color="000000" w:themeColor="accent5" w:themeTint="90" w:sz="4" w:space="0"/>
-          <w:right w:val="none"/>
+          <w:right w:val="none" w:color="000000" w:sz="4" w:space="0"/>
         </w:tcBorders>
       </w:tcPr>
     </w:tblStylePr>
@@ -15859,12 +15842,12 @@
         <w:tblBorders/>
       </w:tblPr>
       <w:tcPr>
-        <w:shd w:color="ffffff"/>
+        <w:shd w:val="clear" w:color="ffffff"/>
         <w:tcBorders>
-          <w:top w:val="none"/>
+          <w:top w:val="none" w:color="000000" w:sz="4" w:space="0"/>
           <w:left w:val="single" w:color="000000" w:themeColor="accent5" w:themeTint="90" w:sz="4" w:space="0"/>
-          <w:bottom w:val="none"/>
-          <w:right w:val="none"/>
+          <w:bottom w:val="none" w:color="000000" w:sz="4" w:space="0"/>
+          <w:right w:val="none" w:color="000000" w:sz="4" w:space="0"/>
         </w:tcBorders>
       </w:tcPr>
     </w:tblStylePr>
@@ -15887,9 +15870,9 @@
         <w:shd w:val="clear" w:color="ffffff" w:themeColor="light1" w:fill="ffffff" w:themeFill="light1"/>
         <w:tcBorders>
           <w:top w:val="single" w:color="000000" w:themeColor="accent5" w:themeTint="90" w:sz="4" w:space="0"/>
-          <w:left w:val="none"/>
-          <w:bottom w:val="none"/>
-          <w:right w:val="none"/>
+          <w:left w:val="none" w:color="000000" w:sz="4" w:space="0"/>
+          <w:bottom w:val="none" w:color="000000" w:sz="4" w:space="0"/>
+          <w:right w:val="none" w:color="000000" w:sz="4" w:space="0"/>
         </w:tcBorders>
       </w:tcPr>
     </w:tblStylePr>
@@ -15959,9 +15942,9 @@
       </w:tcPr>
     </w:tblStylePr>
   </w:style>
-  <w:style w:type="table" w:styleId="67">
+  <w:style w:type="table" w:styleId="768">
     <w:name w:val="Grid Table 7 Colorful - Accent 6"/>
-    <w:basedOn w:val="665"/>
+    <w:basedOn w:val="899"/>
     <w:uiPriority w:val="99"/>
     <w:pPr>
       <w:pBdr/>
@@ -16063,11 +16046,11 @@
         <w:tblBorders/>
       </w:tblPr>
       <w:tcPr>
-        <w:shd w:color="ffffff"/>
+        <w:shd w:val="clear" w:color="ffffff"/>
         <w:tcBorders>
-          <w:top w:val="none"/>
-          <w:left w:val="none"/>
-          <w:bottom w:val="none"/>
+          <w:top w:val="none" w:color="000000" w:sz="4" w:space="0"/>
+          <w:left w:val="none" w:color="000000" w:sz="4" w:space="0"/>
+          <w:bottom w:val="none" w:color="000000" w:sz="4" w:space="0"/>
           <w:right w:val="single" w:color="000000" w:themeColor="accent6" w:themeTint="90" w:sz="4" w:space="0"/>
         </w:tcBorders>
       </w:tcPr>
@@ -16090,10 +16073,10 @@
       <w:tcPr>
         <w:shd w:val="clear" w:color="ffffff" w:themeColor="light1" w:fill="ffffff" w:themeFill="light1"/>
         <w:tcBorders>
-          <w:top w:val="none"/>
-          <w:left w:val="none"/>
+          <w:top w:val="none" w:color="000000" w:sz="4" w:space="0"/>
+          <w:left w:val="none" w:color="000000" w:sz="4" w:space="0"/>
           <w:bottom w:val="single" w:color="000000" w:themeColor="accent6" w:themeTint="90" w:sz="4" w:space="0"/>
-          <w:right w:val="none"/>
+          <w:right w:val="none" w:color="000000" w:sz="4" w:space="0"/>
         </w:tcBorders>
       </w:tcPr>
     </w:tblStylePr>
@@ -16113,12 +16096,12 @@
         <w:tblBorders/>
       </w:tblPr>
       <w:tcPr>
-        <w:shd w:color="ffffff"/>
+        <w:shd w:val="clear" w:color="ffffff"/>
         <w:tcBorders>
-          <w:top w:val="none"/>
+          <w:top w:val="none" w:color="000000" w:sz="4" w:space="0"/>
           <w:left w:val="single" w:color="000000" w:themeColor="accent6" w:themeTint="90" w:sz="4" w:space="0"/>
-          <w:bottom w:val="none"/>
-          <w:right w:val="none"/>
+          <w:bottom w:val="none" w:color="000000" w:sz="4" w:space="0"/>
+          <w:right w:val="none" w:color="000000" w:sz="4" w:space="0"/>
         </w:tcBorders>
       </w:tcPr>
     </w:tblStylePr>
@@ -16141,9 +16124,9 @@
         <w:shd w:val="clear" w:color="ffffff" w:themeColor="light1" w:fill="ffffff" w:themeFill="light1"/>
         <w:tcBorders>
           <w:top w:val="single" w:color="000000" w:themeColor="accent6" w:themeTint="90" w:sz="4" w:space="0"/>
-          <w:left w:val="none"/>
-          <w:bottom w:val="none"/>
-          <w:right w:val="none"/>
+          <w:left w:val="none" w:color="000000" w:sz="4" w:space="0"/>
+          <w:bottom w:val="none" w:color="000000" w:sz="4" w:space="0"/>
+          <w:right w:val="none" w:color="000000" w:sz="4" w:space="0"/>
         </w:tcBorders>
       </w:tcPr>
     </w:tblStylePr>
@@ -16213,9 +16196,9 @@
       </w:tcPr>
     </w:tblStylePr>
   </w:style>
-  <w:style w:type="table" w:styleId="68">
+  <w:style w:type="table" w:styleId="769">
     <w:name w:val="List Table 1 Light"/>
-    <w:basedOn w:val="665"/>
+    <w:basedOn w:val="899"/>
     <w:uiPriority w:val="99"/>
     <w:pPr>
       <w:pBdr/>
@@ -16429,9 +16412,9 @@
       </w:tcPr>
     </w:tblStylePr>
   </w:style>
-  <w:style w:type="table" w:styleId="69">
+  <w:style w:type="table" w:styleId="770">
     <w:name w:val="List Table 1 Light - Accent 1"/>
-    <w:basedOn w:val="665"/>
+    <w:basedOn w:val="899"/>
     <w:uiPriority w:val="99"/>
     <w:pPr>
       <w:pBdr/>
@@ -16645,9 +16628,9 @@
       </w:tcPr>
     </w:tblStylePr>
   </w:style>
-  <w:style w:type="table" w:styleId="70">
+  <w:style w:type="table" w:styleId="771">
     <w:name w:val="List Table 1 Light - Accent 2"/>
-    <w:basedOn w:val="665"/>
+    <w:basedOn w:val="899"/>
     <w:uiPriority w:val="99"/>
     <w:pPr>
       <w:pBdr/>
@@ -16861,9 +16844,9 @@
       </w:tcPr>
     </w:tblStylePr>
   </w:style>
-  <w:style w:type="table" w:styleId="71">
+  <w:style w:type="table" w:styleId="772">
     <w:name w:val="List Table 1 Light - Accent 3"/>
-    <w:basedOn w:val="665"/>
+    <w:basedOn w:val="899"/>
     <w:uiPriority w:val="99"/>
     <w:pPr>
       <w:pBdr/>
@@ -17077,9 +17060,9 @@
       </w:tcPr>
     </w:tblStylePr>
   </w:style>
-  <w:style w:type="table" w:styleId="72">
+  <w:style w:type="table" w:styleId="773">
     <w:name w:val="List Table 1 Light - Accent 4"/>
-    <w:basedOn w:val="665"/>
+    <w:basedOn w:val="899"/>
     <w:uiPriority w:val="99"/>
     <w:pPr>
       <w:pBdr/>
@@ -17293,9 +17276,9 @@
       </w:tcPr>
     </w:tblStylePr>
   </w:style>
-  <w:style w:type="table" w:styleId="73">
+  <w:style w:type="table" w:styleId="774">
     <w:name w:val="List Table 1 Light - Accent 5"/>
-    <w:basedOn w:val="665"/>
+    <w:basedOn w:val="899"/>
     <w:uiPriority w:val="99"/>
     <w:pPr>
       <w:pBdr/>
@@ -17509,9 +17492,9 @@
       </w:tcPr>
     </w:tblStylePr>
   </w:style>
-  <w:style w:type="table" w:styleId="74">
+  <w:style w:type="table" w:styleId="775">
     <w:name w:val="List Table 1 Light - Accent 6"/>
-    <w:basedOn w:val="665"/>
+    <w:basedOn w:val="899"/>
     <w:uiPriority w:val="99"/>
     <w:pPr>
       <w:pBdr/>
@@ -17725,9 +17708,9 @@
       </w:tcPr>
     </w:tblStylePr>
   </w:style>
-  <w:style w:type="table" w:styleId="75">
+  <w:style w:type="table" w:styleId="776">
     <w:name w:val="List Table 2"/>
-    <w:basedOn w:val="665"/>
+    <w:basedOn w:val="899"/>
     <w:uiPriority w:val="99"/>
     <w:pPr>
       <w:pBdr/>
@@ -17963,9 +17946,9 @@
       </w:tcPr>
     </w:tblStylePr>
   </w:style>
-  <w:style w:type="table" w:styleId="76">
+  <w:style w:type="table" w:styleId="777">
     <w:name w:val="List Table 2 - Accent 1"/>
-    <w:basedOn w:val="665"/>
+    <w:basedOn w:val="899"/>
     <w:uiPriority w:val="99"/>
     <w:pPr>
       <w:pBdr/>
@@ -18201,9 +18184,9 @@
       </w:tcPr>
     </w:tblStylePr>
   </w:style>
-  <w:style w:type="table" w:styleId="77">
+  <w:style w:type="table" w:styleId="778">
     <w:name w:val="List Table 2 - Accent 2"/>
-    <w:basedOn w:val="665"/>
+    <w:basedOn w:val="899"/>
     <w:uiPriority w:val="99"/>
     <w:pPr>
       <w:pBdr/>
@@ -18439,9 +18422,9 @@
       </w:tcPr>
     </w:tblStylePr>
   </w:style>
-  <w:style w:type="table" w:styleId="78">
+  <w:style w:type="table" w:styleId="779">
     <w:name w:val="List Table 2 - Accent 3"/>
-    <w:basedOn w:val="665"/>
+    <w:basedOn w:val="899"/>
     <w:uiPriority w:val="99"/>
     <w:pPr>
       <w:pBdr/>
@@ -18677,9 +18660,9 @@
       </w:tcPr>
     </w:tblStylePr>
   </w:style>
-  <w:style w:type="table" w:styleId="79">
+  <w:style w:type="table" w:styleId="780">
     <w:name w:val="List Table 2 - Accent 4"/>
-    <w:basedOn w:val="665"/>
+    <w:basedOn w:val="899"/>
     <w:uiPriority w:val="99"/>
     <w:pPr>
       <w:pBdr/>
@@ -18915,9 +18898,9 @@
       </w:tcPr>
     </w:tblStylePr>
   </w:style>
-  <w:style w:type="table" w:styleId="80">
+  <w:style w:type="table" w:styleId="781">
     <w:name w:val="List Table 2 - Accent 5"/>
-    <w:basedOn w:val="665"/>
+    <w:basedOn w:val="899"/>
     <w:uiPriority w:val="99"/>
     <w:pPr>
       <w:pBdr/>
@@ -19153,9 +19136,9 @@
       </w:tcPr>
     </w:tblStylePr>
   </w:style>
-  <w:style w:type="table" w:styleId="81">
+  <w:style w:type="table" w:styleId="782">
     <w:name w:val="List Table 2 - Accent 6"/>
-    <w:basedOn w:val="665"/>
+    <w:basedOn w:val="899"/>
     <w:uiPriority w:val="99"/>
     <w:pPr>
       <w:pBdr/>
@@ -19391,9 +19374,9 @@
       </w:tcPr>
     </w:tblStylePr>
   </w:style>
-  <w:style w:type="table" w:styleId="82">
+  <w:style w:type="table" w:styleId="783">
     <w:name w:val="List Table 3"/>
-    <w:basedOn w:val="665"/>
+    <w:basedOn w:val="899"/>
     <w:uiPriority w:val="99"/>
     <w:pPr>
       <w:pBdr/>
@@ -19619,9 +19602,9 @@
       </w:tcPr>
     </w:tblStylePr>
   </w:style>
-  <w:style w:type="table" w:styleId="83">
+  <w:style w:type="table" w:styleId="784">
     <w:name w:val="List Table 3 - Accent 1"/>
-    <w:basedOn w:val="665"/>
+    <w:basedOn w:val="899"/>
     <w:uiPriority w:val="99"/>
     <w:pPr>
       <w:pBdr/>
@@ -19847,9 +19830,9 @@
       </w:tcPr>
     </w:tblStylePr>
   </w:style>
-  <w:style w:type="table" w:styleId="84">
+  <w:style w:type="table" w:styleId="785">
     <w:name w:val="List Table 3 - Accent 2"/>
-    <w:basedOn w:val="665"/>
+    <w:basedOn w:val="899"/>
     <w:uiPriority w:val="99"/>
     <w:pPr>
       <w:pBdr/>
@@ -20075,9 +20058,9 @@
       </w:tcPr>
     </w:tblStylePr>
   </w:style>
-  <w:style w:type="table" w:styleId="85">
+  <w:style w:type="table" w:styleId="786">
     <w:name w:val="List Table 3 - Accent 3"/>
-    <w:basedOn w:val="665"/>
+    <w:basedOn w:val="899"/>
     <w:uiPriority w:val="99"/>
     <w:pPr>
       <w:pBdr/>
@@ -20303,9 +20286,9 @@
       </w:tcPr>
     </w:tblStylePr>
   </w:style>
-  <w:style w:type="table" w:styleId="86">
+  <w:style w:type="table" w:styleId="787">
     <w:name w:val="List Table 3 - Accent 4"/>
-    <w:basedOn w:val="665"/>
+    <w:basedOn w:val="899"/>
     <w:uiPriority w:val="99"/>
     <w:pPr>
       <w:pBdr/>
@@ -20531,9 +20514,9 @@
       </w:tcPr>
     </w:tblStylePr>
   </w:style>
-  <w:style w:type="table" w:styleId="87">
+  <w:style w:type="table" w:styleId="788">
     <w:name w:val="List Table 3 - Accent 5"/>
-    <w:basedOn w:val="665"/>
+    <w:basedOn w:val="899"/>
     <w:uiPriority w:val="99"/>
     <w:pPr>
       <w:pBdr/>
@@ -20759,9 +20742,9 @@
       </w:tcPr>
     </w:tblStylePr>
   </w:style>
-  <w:style w:type="table" w:styleId="88">
+  <w:style w:type="table" w:styleId="789">
     <w:name w:val="List Table 3 - Accent 6"/>
-    <w:basedOn w:val="665"/>
+    <w:basedOn w:val="899"/>
     <w:uiPriority w:val="99"/>
     <w:pPr>
       <w:pBdr/>
@@ -20987,9 +20970,9 @@
       </w:tcPr>
     </w:tblStylePr>
   </w:style>
-  <w:style w:type="table" w:styleId="89">
+  <w:style w:type="table" w:styleId="790">
     <w:name w:val="List Table 4"/>
-    <w:basedOn w:val="665"/>
+    <w:basedOn w:val="899"/>
     <w:uiPriority w:val="99"/>
     <w:pPr>
       <w:pBdr/>
@@ -21212,9 +21195,9 @@
       </w:tcPr>
     </w:tblStylePr>
   </w:style>
-  <w:style w:type="table" w:styleId="90">
+  <w:style w:type="table" w:styleId="791">
     <w:name w:val="List Table 4 - Accent 1"/>
-    <w:basedOn w:val="665"/>
+    <w:basedOn w:val="899"/>
     <w:uiPriority w:val="99"/>
     <w:pPr>
       <w:pBdr/>
@@ -21437,9 +21420,9 @@
       </w:tcPr>
     </w:tblStylePr>
   </w:style>
-  <w:style w:type="table" w:styleId="91">
+  <w:style w:type="table" w:styleId="792">
     <w:name w:val="List Table 4 - Accent 2"/>
-    <w:basedOn w:val="665"/>
+    <w:basedOn w:val="899"/>
     <w:uiPriority w:val="99"/>
     <w:pPr>
       <w:pBdr/>
@@ -21662,9 +21645,9 @@
       </w:tcPr>
     </w:tblStylePr>
   </w:style>
-  <w:style w:type="table" w:styleId="92">
+  <w:style w:type="table" w:styleId="793">
     <w:name w:val="List Table 4 - Accent 3"/>
-    <w:basedOn w:val="665"/>
+    <w:basedOn w:val="899"/>
     <w:uiPriority w:val="99"/>
     <w:pPr>
       <w:pBdr/>
@@ -21887,9 +21870,9 @@
       </w:tcPr>
     </w:tblStylePr>
   </w:style>
-  <w:style w:type="table" w:styleId="93">
+  <w:style w:type="table" w:styleId="794">
     <w:name w:val="List Table 4 - Accent 4"/>
-    <w:basedOn w:val="665"/>
+    <w:basedOn w:val="899"/>
     <w:uiPriority w:val="99"/>
     <w:pPr>
       <w:pBdr/>
@@ -22112,9 +22095,9 @@
       </w:tcPr>
     </w:tblStylePr>
   </w:style>
-  <w:style w:type="table" w:styleId="94">
+  <w:style w:type="table" w:styleId="795">
     <w:name w:val="List Table 4 - Accent 5"/>
-    <w:basedOn w:val="665"/>
+    <w:basedOn w:val="899"/>
     <w:uiPriority w:val="99"/>
     <w:pPr>
       <w:pBdr/>
@@ -22337,9 +22320,9 @@
       </w:tcPr>
     </w:tblStylePr>
   </w:style>
-  <w:style w:type="table" w:styleId="95">
+  <w:style w:type="table" w:styleId="796">
     <w:name w:val="List Table 4 - Accent 6"/>
-    <w:basedOn w:val="665"/>
+    <w:basedOn w:val="899"/>
     <w:uiPriority w:val="99"/>
     <w:pPr>
       <w:pBdr/>
@@ -22562,9 +22545,9 @@
       </w:tcPr>
     </w:tblStylePr>
   </w:style>
-  <w:style w:type="table" w:styleId="96">
+  <w:style w:type="table" w:styleId="797">
     <w:name w:val="List Table 5 Dark"/>
-    <w:basedOn w:val="665"/>
+    <w:basedOn w:val="899"/>
     <w:uiPriority w:val="99"/>
     <w:pPr>
       <w:pBdr/>
@@ -22804,9 +22787,9 @@
       </w:tcPr>
     </w:tblStylePr>
   </w:style>
-  <w:style w:type="table" w:styleId="97">
+  <w:style w:type="table" w:styleId="798">
     <w:name w:val="List Table 5 Dark - Accent 1"/>
-    <w:basedOn w:val="665"/>
+    <w:basedOn w:val="899"/>
     <w:uiPriority w:val="99"/>
     <w:pPr>
       <w:pBdr/>
@@ -23046,9 +23029,9 @@
       </w:tcPr>
     </w:tblStylePr>
   </w:style>
-  <w:style w:type="table" w:styleId="98">
+  <w:style w:type="table" w:styleId="799">
     <w:name w:val="List Table 5 Dark - Accent 2"/>
-    <w:basedOn w:val="665"/>
+    <w:basedOn w:val="899"/>
     <w:uiPriority w:val="99"/>
     <w:pPr>
       <w:pBdr/>
@@ -23288,9 +23271,9 @@
       </w:tcPr>
     </w:tblStylePr>
   </w:style>
-  <w:style w:type="table" w:styleId="99">
+  <w:style w:type="table" w:styleId="800">
     <w:name w:val="List Table 5 Dark - Accent 3"/>
-    <w:basedOn w:val="665"/>
+    <w:basedOn w:val="899"/>
     <w:uiPriority w:val="99"/>
     <w:pPr>
       <w:pBdr/>
@@ -23530,9 +23513,9 @@
       </w:tcPr>
     </w:tblStylePr>
   </w:style>
-  <w:style w:type="table" w:styleId="100">
+  <w:style w:type="table" w:styleId="801">
     <w:name w:val="List Table 5 Dark - Accent 4"/>
-    <w:basedOn w:val="665"/>
+    <w:basedOn w:val="899"/>
     <w:uiPriority w:val="99"/>
     <w:pPr>
       <w:pBdr/>
@@ -23772,9 +23755,9 @@
       </w:tcPr>
     </w:tblStylePr>
   </w:style>
-  <w:style w:type="table" w:styleId="101">
+  <w:style w:type="table" w:styleId="802">
     <w:name w:val="List Table 5 Dark - Accent 5"/>
-    <w:basedOn w:val="665"/>
+    <w:basedOn w:val="899"/>
     <w:uiPriority w:val="99"/>
     <w:pPr>
       <w:pBdr/>
@@ -24014,9 +23997,9 @@
       </w:tcPr>
     </w:tblStylePr>
   </w:style>
-  <w:style w:type="table" w:styleId="102">
+  <w:style w:type="table" w:styleId="803">
     <w:name w:val="List Table 5 Dark - Accent 6"/>
-    <w:basedOn w:val="665"/>
+    <w:basedOn w:val="899"/>
     <w:uiPriority w:val="99"/>
     <w:pPr>
       <w:pBdr/>
@@ -24256,9 +24239,9 @@
       </w:tcPr>
     </w:tblStylePr>
   </w:style>
-  <w:style w:type="table" w:styleId="103">
+  <w:style w:type="table" w:styleId="804">
     <w:name w:val="List Table 6 Colorful"/>
-    <w:basedOn w:val="665"/>
+    <w:basedOn w:val="899"/>
     <w:uiPriority w:val="99"/>
     <w:pPr>
       <w:pBdr/>
@@ -24479,9 +24462,9 @@
       </w:tcPr>
     </w:tblStylePr>
   </w:style>
-  <w:style w:type="table" w:styleId="104">
+  <w:style w:type="table" w:styleId="805">
     <w:name w:val="List Table 6 Colorful - Accent 1"/>
-    <w:basedOn w:val="665"/>
+    <w:basedOn w:val="899"/>
     <w:uiPriority w:val="99"/>
     <w:pPr>
       <w:pBdr/>
@@ -24702,9 +24685,9 @@
       </w:tcPr>
     </w:tblStylePr>
   </w:style>
-  <w:style w:type="table" w:styleId="105">
+  <w:style w:type="table" w:styleId="806">
     <w:name w:val="List Table 6 Colorful - Accent 2"/>
-    <w:basedOn w:val="665"/>
+    <w:basedOn w:val="899"/>
     <w:uiPriority w:val="99"/>
     <w:pPr>
       <w:pBdr/>
@@ -24925,9 +24908,9 @@
       </w:tcPr>
     </w:tblStylePr>
   </w:style>
-  <w:style w:type="table" w:styleId="106">
+  <w:style w:type="table" w:styleId="807">
     <w:name w:val="List Table 6 Colorful - Accent 3"/>
-    <w:basedOn w:val="665"/>
+    <w:basedOn w:val="899"/>
     <w:uiPriority w:val="99"/>
     <w:pPr>
       <w:pBdr/>
@@ -25148,9 +25131,9 @@
       </w:tcPr>
     </w:tblStylePr>
   </w:style>
-  <w:style w:type="table" w:styleId="107">
+  <w:style w:type="table" w:styleId="808">
     <w:name w:val="List Table 6 Colorful - Accent 4"/>
-    <w:basedOn w:val="665"/>
+    <w:basedOn w:val="899"/>
     <w:uiPriority w:val="99"/>
     <w:pPr>
       <w:pBdr/>
@@ -25371,9 +25354,9 @@
       </w:tcPr>
     </w:tblStylePr>
   </w:style>
-  <w:style w:type="table" w:styleId="108">
+  <w:style w:type="table" w:styleId="809">
     <w:name w:val="List Table 6 Colorful - Accent 5"/>
-    <w:basedOn w:val="665"/>
+    <w:basedOn w:val="899"/>
     <w:uiPriority w:val="99"/>
     <w:pPr>
       <w:pBdr/>
@@ -25594,9 +25577,9 @@
       </w:tcPr>
     </w:tblStylePr>
   </w:style>
-  <w:style w:type="table" w:styleId="109">
+  <w:style w:type="table" w:styleId="810">
     <w:name w:val="List Table 6 Colorful - Accent 6"/>
-    <w:basedOn w:val="665"/>
+    <w:basedOn w:val="899"/>
     <w:uiPriority w:val="99"/>
     <w:pPr>
       <w:pBdr/>
@@ -25817,9 +25800,9 @@
       </w:tcPr>
     </w:tblStylePr>
   </w:style>
-  <w:style w:type="table" w:styleId="110">
+  <w:style w:type="table" w:styleId="811">
     <w:name w:val="List Table 7 Colorful"/>
-    <w:basedOn w:val="665"/>
+    <w:basedOn w:val="899"/>
     <w:uiPriority w:val="99"/>
     <w:pPr>
       <w:pBdr/>
@@ -25918,11 +25901,11 @@
         <w:tblBorders/>
       </w:tblPr>
       <w:tcPr>
-        <w:shd w:color="ffffff"/>
+        <w:shd w:val="clear" w:color="ffffff"/>
         <w:tcBorders>
-          <w:top w:val="none"/>
-          <w:left w:val="none"/>
-          <w:bottom w:val="none"/>
+          <w:top w:val="none" w:color="000000" w:sz="4" w:space="0"/>
+          <w:left w:val="none" w:color="000000" w:sz="4" w:space="0"/>
+          <w:bottom w:val="none" w:color="000000" w:sz="4" w:space="0"/>
           <w:right w:val="single" w:color="000000" w:themeColor="text1" w:themeTint="80" w:sz="4" w:space="0"/>
         </w:tcBorders>
       </w:tcPr>
@@ -25945,10 +25928,10 @@
       <w:tcPr>
         <w:shd w:val="clear" w:color="ffffff" w:themeColor="light1" w:fill="ffffff" w:themeFill="light1"/>
         <w:tcBorders>
-          <w:top w:val="none"/>
-          <w:left w:val="none"/>
+          <w:top w:val="none" w:color="000000" w:sz="4" w:space="0"/>
+          <w:left w:val="none" w:color="000000" w:sz="4" w:space="0"/>
           <w:bottom w:val="single" w:color="000000" w:themeColor="text1" w:themeTint="80" w:sz="4" w:space="0"/>
-          <w:right w:val="none"/>
+          <w:right w:val="none" w:color="000000" w:sz="4" w:space="0"/>
         </w:tcBorders>
       </w:tcPr>
     </w:tblStylePr>
@@ -25968,12 +25951,12 @@
         <w:tblBorders/>
       </w:tblPr>
       <w:tcPr>
-        <w:shd w:color="ffffff"/>
+        <w:shd w:val="clear" w:color="ffffff"/>
         <w:tcBorders>
-          <w:top w:val="none"/>
+          <w:top w:val="none" w:color="000000" w:sz="4" w:space="0"/>
           <w:left w:val="single" w:color="000000" w:themeColor="text1" w:themeTint="80" w:sz="4" w:space="0"/>
-          <w:bottom w:val="none"/>
-          <w:right w:val="none"/>
+          <w:bottom w:val="none" w:color="000000" w:sz="4" w:space="0"/>
+          <w:right w:val="none" w:color="000000" w:sz="4" w:space="0"/>
         </w:tcBorders>
       </w:tcPr>
     </w:tblStylePr>
@@ -25996,9 +25979,9 @@
         <w:shd w:val="clear" w:color="ffffff" w:themeColor="light1" w:fill="ffffff" w:themeFill="light1"/>
         <w:tcBorders>
           <w:top w:val="single" w:color="000000" w:themeColor="text1" w:themeTint="80" w:sz="4" w:space="0"/>
-          <w:left w:val="none"/>
-          <w:bottom w:val="none"/>
-          <w:right w:val="none"/>
+          <w:left w:val="none" w:color="000000" w:sz="4" w:space="0"/>
+          <w:bottom w:val="none" w:color="000000" w:sz="4" w:space="0"/>
+          <w:right w:val="none" w:color="000000" w:sz="4" w:space="0"/>
         </w:tcBorders>
       </w:tcPr>
     </w:tblStylePr>
@@ -26073,9 +26056,9 @@
       </w:tcPr>
     </w:tblStylePr>
   </w:style>
-  <w:style w:type="table" w:styleId="111">
+  <w:style w:type="table" w:styleId="812">
     <w:name w:val="List Table 7 Colorful - Accent 1"/>
-    <w:basedOn w:val="665"/>
+    <w:basedOn w:val="899"/>
     <w:uiPriority w:val="99"/>
     <w:pPr>
       <w:pBdr/>
@@ -26174,11 +26157,11 @@
         <w:tblBorders/>
       </w:tblPr>
       <w:tcPr>
-        <w:shd w:color="ffffff"/>
+        <w:shd w:val="clear" w:color="ffffff"/>
         <w:tcBorders>
-          <w:top w:val="none"/>
-          <w:left w:val="none"/>
-          <w:bottom w:val="none"/>
+          <w:top w:val="none" w:color="000000" w:sz="4" w:space="0"/>
+          <w:left w:val="none" w:color="000000" w:sz="4" w:space="0"/>
+          <w:bottom w:val="none" w:color="000000" w:sz="4" w:space="0"/>
           <w:right w:val="single" w:color="000000" w:themeColor="accent1" w:sz="4" w:space="0"/>
         </w:tcBorders>
       </w:tcPr>
@@ -26201,10 +26184,10 @@
       <w:tcPr>
         <w:shd w:val="clear" w:color="ffffff" w:themeColor="light1" w:fill="ffffff" w:themeFill="light1"/>
         <w:tcBorders>
-          <w:top w:val="none"/>
-          <w:left w:val="none"/>
+          <w:top w:val="none" w:color="000000" w:sz="4" w:space="0"/>
+          <w:left w:val="none" w:color="000000" w:sz="4" w:space="0"/>
           <w:bottom w:val="single" w:color="000000" w:themeColor="accent1" w:sz="4" w:space="0"/>
-          <w:right w:val="none"/>
+          <w:right w:val="none" w:color="000000" w:sz="4" w:space="0"/>
         </w:tcBorders>
       </w:tcPr>
     </w:tblStylePr>
@@ -26224,12 +26207,12 @@
         <w:tblBorders/>
       </w:tblPr>
       <w:tcPr>
-        <w:shd w:color="ffffff"/>
+        <w:shd w:val="clear" w:color="ffffff"/>
         <w:tcBorders>
-          <w:top w:val="none"/>
+          <w:top w:val="none" w:color="000000" w:sz="4" w:space="0"/>
           <w:left w:val="single" w:color="000000" w:themeColor="accent1" w:sz="4" w:space="0"/>
-          <w:bottom w:val="none"/>
-          <w:right w:val="none"/>
+          <w:bottom w:val="none" w:color="000000" w:sz="4" w:space="0"/>
+          <w:right w:val="none" w:color="000000" w:sz="4" w:space="0"/>
         </w:tcBorders>
       </w:tcPr>
     </w:tblStylePr>
@@ -26252,9 +26235,9 @@
         <w:shd w:val="clear" w:color="ffffff" w:themeColor="light1" w:fill="ffffff" w:themeFill="light1"/>
         <w:tcBorders>
           <w:top w:val="single" w:color="000000" w:themeColor="accent1" w:sz="4" w:space="0"/>
-          <w:left w:val="none"/>
-          <w:bottom w:val="none"/>
-          <w:right w:val="none"/>
+          <w:left w:val="none" w:color="000000" w:sz="4" w:space="0"/>
+          <w:bottom w:val="none" w:color="000000" w:sz="4" w:space="0"/>
+          <w:right w:val="none" w:color="000000" w:sz="4" w:space="0"/>
         </w:tcBorders>
       </w:tcPr>
     </w:tblStylePr>
@@ -26329,9 +26312,9 @@
       </w:tcPr>
     </w:tblStylePr>
   </w:style>
-  <w:style w:type="table" w:styleId="112">
+  <w:style w:type="table" w:styleId="813">
     <w:name w:val="List Table 7 Colorful - Accent 2"/>
-    <w:basedOn w:val="665"/>
+    <w:basedOn w:val="899"/>
     <w:uiPriority w:val="99"/>
     <w:pPr>
       <w:pBdr/>
@@ -26430,11 +26413,11 @@
         <w:tblBorders/>
       </w:tblPr>
       <w:tcPr>
-        <w:shd w:color="ffffff"/>
+        <w:shd w:val="clear" w:color="ffffff"/>
         <w:tcBorders>
-          <w:top w:val="none"/>
-          <w:left w:val="none"/>
-          <w:bottom w:val="none"/>
+          <w:top w:val="none" w:color="000000" w:sz="4" w:space="0"/>
+          <w:left w:val="none" w:color="000000" w:sz="4" w:space="0"/>
+          <w:bottom w:val="none" w:color="000000" w:sz="4" w:space="0"/>
           <w:right w:val="single" w:color="000000" w:themeColor="accent2" w:themeTint="97" w:sz="4" w:space="0"/>
         </w:tcBorders>
       </w:tcPr>
@@ -26457,10 +26440,10 @@
       <w:tcPr>
         <w:shd w:val="clear" w:color="ffffff" w:themeColor="light1" w:fill="ffffff" w:themeFill="light1"/>
         <w:tcBorders>
-          <w:top w:val="none"/>
-          <w:left w:val="none"/>
+          <w:top w:val="none" w:color="000000" w:sz="4" w:space="0"/>
+          <w:left w:val="none" w:color="000000" w:sz="4" w:space="0"/>
           <w:bottom w:val="single" w:color="000000" w:themeColor="accent2" w:themeTint="97" w:sz="4" w:space="0"/>
-          <w:right w:val="none"/>
+          <w:right w:val="none" w:color="000000" w:sz="4" w:space="0"/>
         </w:tcBorders>
       </w:tcPr>
     </w:tblStylePr>
@@ -26480,12 +26463,12 @@
         <w:tblBorders/>
       </w:tblPr>
       <w:tcPr>
-        <w:shd w:color="ffffff"/>
+        <w:shd w:val="clear" w:color="ffffff"/>
         <w:tcBorders>
-          <w:top w:val="none"/>
+          <w:top w:val="none" w:color="000000" w:sz="4" w:space="0"/>
           <w:left w:val="single" w:color="000000" w:themeColor="accent2" w:themeTint="97" w:sz="4" w:space="0"/>
-          <w:bottom w:val="none"/>
-          <w:right w:val="none"/>
+          <w:bottom w:val="none" w:color="000000" w:sz="4" w:space="0"/>
+          <w:right w:val="none" w:color="000000" w:sz="4" w:space="0"/>
         </w:tcBorders>
       </w:tcPr>
     </w:tblStylePr>
@@ -26508,9 +26491,9 @@
         <w:shd w:val="clear" w:color="ffffff" w:themeColor="light1" w:fill="ffffff" w:themeFill="light1"/>
         <w:tcBorders>
           <w:top w:val="single" w:color="000000" w:themeColor="accent2" w:themeTint="97" w:sz="4" w:space="0"/>
-          <w:left w:val="none"/>
-          <w:bottom w:val="none"/>
-          <w:right w:val="none"/>
+          <w:left w:val="none" w:color="000000" w:sz="4" w:space="0"/>
+          <w:bottom w:val="none" w:color="000000" w:sz="4" w:space="0"/>
+          <w:right w:val="none" w:color="000000" w:sz="4" w:space="0"/>
         </w:tcBorders>
       </w:tcPr>
     </w:tblStylePr>
@@ -26585,9 +26568,9 @@
       </w:tcPr>
     </w:tblStylePr>
   </w:style>
-  <w:style w:type="table" w:styleId="113">
+  <w:style w:type="table" w:styleId="814">
     <w:name w:val="List Table 7 Colorful - Accent 3"/>
-    <w:basedOn w:val="665"/>
+    <w:basedOn w:val="899"/>
     <w:uiPriority w:val="99"/>
     <w:pPr>
       <w:pBdr/>
@@ -26686,11 +26669,11 @@
         <w:tblBorders/>
       </w:tblPr>
       <w:tcPr>
-        <w:shd w:color="ffffff"/>
+        <w:shd w:val="clear" w:color="ffffff"/>
         <w:tcBorders>
-          <w:top w:val="none"/>
-          <w:left w:val="none"/>
-          <w:bottom w:val="none"/>
+          <w:top w:val="none" w:color="000000" w:sz="4" w:space="0"/>
+          <w:left w:val="none" w:color="000000" w:sz="4" w:space="0"/>
+          <w:bottom w:val="none" w:color="000000" w:sz="4" w:space="0"/>
           <w:right w:val="single" w:color="000000" w:themeColor="accent3" w:themeTint="98" w:sz="4" w:space="0"/>
         </w:tcBorders>
       </w:tcPr>
@@ -26713,10 +26696,10 @@
       <w:tcPr>
         <w:shd w:val="clear" w:color="ffffff" w:themeColor="light1" w:fill="ffffff" w:themeFill="light1"/>
         <w:tcBorders>
-          <w:top w:val="none"/>
-          <w:left w:val="none"/>
+          <w:top w:val="none" w:color="000000" w:sz="4" w:space="0"/>
+          <w:left w:val="none" w:color="000000" w:sz="4" w:space="0"/>
           <w:bottom w:val="single" w:color="000000" w:themeColor="accent3" w:themeTint="98" w:sz="4" w:space="0"/>
-          <w:right w:val="none"/>
+          <w:right w:val="none" w:color="000000" w:sz="4" w:space="0"/>
         </w:tcBorders>
       </w:tcPr>
     </w:tblStylePr>
@@ -26736,12 +26719,12 @@
         <w:tblBorders/>
       </w:tblPr>
       <w:tcPr>
-        <w:shd w:color="ffffff"/>
+        <w:shd w:val="clear" w:color="ffffff"/>
         <w:tcBorders>
-          <w:top w:val="none"/>
+          <w:top w:val="none" w:color="000000" w:sz="4" w:space="0"/>
           <w:left w:val="single" w:color="000000" w:themeColor="accent3" w:themeTint="98" w:sz="4" w:space="0"/>
-          <w:bottom w:val="none"/>
-          <w:right w:val="none"/>
+          <w:bottom w:val="none" w:color="000000" w:sz="4" w:space="0"/>
+          <w:right w:val="none" w:color="000000" w:sz="4" w:space="0"/>
         </w:tcBorders>
       </w:tcPr>
     </w:tblStylePr>
@@ -26764,9 +26747,9 @@
         <w:shd w:val="clear" w:color="ffffff" w:themeColor="light1" w:fill="ffffff" w:themeFill="light1"/>
         <w:tcBorders>
           <w:top w:val="single" w:color="000000" w:themeColor="accent3" w:themeTint="98" w:sz="4" w:space="0"/>
-          <w:left w:val="none"/>
-          <w:bottom w:val="none"/>
-          <w:right w:val="none"/>
+          <w:left w:val="none" w:color="000000" w:sz="4" w:space="0"/>
+          <w:bottom w:val="none" w:color="000000" w:sz="4" w:space="0"/>
+          <w:right w:val="none" w:color="000000" w:sz="4" w:space="0"/>
         </w:tcBorders>
       </w:tcPr>
     </w:tblStylePr>
@@ -26841,9 +26824,9 @@
       </w:tcPr>
     </w:tblStylePr>
   </w:style>
-  <w:style w:type="table" w:styleId="114">
+  <w:style w:type="table" w:styleId="815">
     <w:name w:val="List Table 7 Colorful - Accent 4"/>
-    <w:basedOn w:val="665"/>
+    <w:basedOn w:val="899"/>
     <w:uiPriority w:val="99"/>
     <w:pPr>
       <w:pBdr/>
@@ -26942,11 +26925,11 @@
         <w:tblBorders/>
       </w:tblPr>
       <w:tcPr>
-        <w:shd w:color="ffffff"/>
+        <w:shd w:val="clear" w:color="ffffff"/>
         <w:tcBorders>
-          <w:top w:val="none"/>
-          <w:left w:val="none"/>
-          <w:bottom w:val="none"/>
+          <w:top w:val="none" w:color="000000" w:sz="4" w:space="0"/>
+          <w:left w:val="none" w:color="000000" w:sz="4" w:space="0"/>
+          <w:bottom w:val="none" w:color="000000" w:sz="4" w:space="0"/>
           <w:right w:val="single" w:color="000000" w:themeColor="accent4" w:themeTint="9A" w:sz="4" w:space="0"/>
         </w:tcBorders>
       </w:tcPr>
@@ -26969,10 +26952,10 @@
       <w:tcPr>
         <w:shd w:val="clear" w:color="ffffff" w:themeColor="light1" w:fill="ffffff" w:themeFill="light1"/>
         <w:tcBorders>
-          <w:top w:val="none"/>
-          <w:left w:val="none"/>
+          <w:top w:val="none" w:color="000000" w:sz="4" w:space="0"/>
+          <w:left w:val="none" w:color="000000" w:sz="4" w:space="0"/>
           <w:bottom w:val="single" w:color="000000" w:themeColor="accent4" w:themeTint="9A" w:sz="4" w:space="0"/>
-          <w:right w:val="none"/>
+          <w:right w:val="none" w:color="000000" w:sz="4" w:space="0"/>
         </w:tcBorders>
       </w:tcPr>
     </w:tblStylePr>
@@ -26992,12 +26975,12 @@
         <w:tblBorders/>
       </w:tblPr>
       <w:tcPr>
-        <w:shd w:color="ffffff"/>
+        <w:shd w:val="clear" w:color="ffffff"/>
         <w:tcBorders>
-          <w:top w:val="none"/>
+          <w:top w:val="none" w:color="000000" w:sz="4" w:space="0"/>
           <w:left w:val="single" w:color="000000" w:themeColor="accent4" w:themeTint="9A" w:sz="4" w:space="0"/>
-          <w:bottom w:val="none"/>
-          <w:right w:val="none"/>
+          <w:bottom w:val="none" w:color="000000" w:sz="4" w:space="0"/>
+          <w:right w:val="none" w:color="000000" w:sz="4" w:space="0"/>
         </w:tcBorders>
       </w:tcPr>
     </w:tblStylePr>
@@ -27020,9 +27003,9 @@
         <w:shd w:val="clear" w:color="ffffff" w:themeColor="light1" w:fill="ffffff" w:themeFill="light1"/>
         <w:tcBorders>
           <w:top w:val="single" w:color="000000" w:themeColor="accent4" w:themeTint="9A" w:sz="4" w:space="0"/>
-          <w:left w:val="none"/>
-          <w:bottom w:val="none"/>
-          <w:right w:val="none"/>
+          <w:left w:val="none" w:color="000000" w:sz="4" w:space="0"/>
+          <w:bottom w:val="none" w:color="000000" w:sz="4" w:space="0"/>
+          <w:right w:val="none" w:color="000000" w:sz="4" w:space="0"/>
         </w:tcBorders>
       </w:tcPr>
     </w:tblStylePr>
@@ -27097,9 +27080,9 @@
       </w:tcPr>
     </w:tblStylePr>
   </w:style>
-  <w:style w:type="table" w:styleId="115">
+  <w:style w:type="table" w:styleId="816">
     <w:name w:val="List Table 7 Colorful - Accent 5"/>
-    <w:basedOn w:val="665"/>
+    <w:basedOn w:val="899"/>
     <w:uiPriority w:val="99"/>
     <w:pPr>
       <w:pBdr/>
@@ -27198,11 +27181,11 @@
         <w:tblBorders/>
       </w:tblPr>
       <w:tcPr>
-        <w:shd w:color="ffffff"/>
+        <w:shd w:val="clear" w:color="ffffff"/>
         <w:tcBorders>
-          <w:top w:val="none"/>
-          <w:left w:val="none"/>
-          <w:bottom w:val="none"/>
+          <w:top w:val="none" w:color="000000" w:sz="4" w:space="0"/>
+          <w:left w:val="none" w:color="000000" w:sz="4" w:space="0"/>
+          <w:bottom w:val="none" w:color="000000" w:sz="4" w:space="0"/>
           <w:right w:val="single" w:color="000000" w:themeColor="accent5" w:themeTint="9A" w:sz="4" w:space="0"/>
         </w:tcBorders>
       </w:tcPr>
@@ -27225,10 +27208,10 @@
       <w:tcPr>
         <w:shd w:val="clear" w:color="ffffff" w:themeColor="light1" w:fill="ffffff" w:themeFill="light1"/>
         <w:tcBorders>
-          <w:top w:val="none"/>
-          <w:left w:val="none"/>
+          <w:top w:val="none" w:color="000000" w:sz="4" w:space="0"/>
+          <w:left w:val="none" w:color="000000" w:sz="4" w:space="0"/>
           <w:bottom w:val="single" w:color="000000" w:themeColor="accent5" w:themeTint="9A" w:sz="4" w:space="0"/>
-          <w:right w:val="none"/>
+          <w:right w:val="none" w:color="000000" w:sz="4" w:space="0"/>
         </w:tcBorders>
       </w:tcPr>
     </w:tblStylePr>
@@ -27248,12 +27231,12 @@
         <w:tblBorders/>
       </w:tblPr>
       <w:tcPr>
-        <w:shd w:color="ffffff"/>
+        <w:shd w:val="clear" w:color="ffffff"/>
         <w:tcBorders>
-          <w:top w:val="none"/>
+          <w:top w:val="none" w:color="000000" w:sz="4" w:space="0"/>
           <w:left w:val="single" w:color="000000" w:themeColor="accent5" w:themeTint="9A" w:sz="4" w:space="0"/>
-          <w:bottom w:val="none"/>
-          <w:right w:val="none"/>
+          <w:bottom w:val="none" w:color="000000" w:sz="4" w:space="0"/>
+          <w:right w:val="none" w:color="000000" w:sz="4" w:space="0"/>
         </w:tcBorders>
       </w:tcPr>
     </w:tblStylePr>
@@ -27276,9 +27259,9 @@
         <w:shd w:val="clear" w:color="ffffff" w:themeColor="light1" w:fill="ffffff" w:themeFill="light1"/>
         <w:tcBorders>
           <w:top w:val="single" w:color="000000" w:themeColor="accent5" w:themeTint="9A" w:sz="4" w:space="0"/>
-          <w:left w:val="none"/>
-          <w:bottom w:val="none"/>
-          <w:right w:val="none"/>
+          <w:left w:val="none" w:color="000000" w:sz="4" w:space="0"/>
+          <w:bottom w:val="none" w:color="000000" w:sz="4" w:space="0"/>
+          <w:right w:val="none" w:color="000000" w:sz="4" w:space="0"/>
         </w:tcBorders>
       </w:tcPr>
     </w:tblStylePr>
@@ -27353,9 +27336,9 @@
       </w:tcPr>
     </w:tblStylePr>
   </w:style>
-  <w:style w:type="table" w:styleId="116">
+  <w:style w:type="table" w:styleId="817">
     <w:name w:val="List Table 7 Colorful - Accent 6"/>
-    <w:basedOn w:val="665"/>
+    <w:basedOn w:val="899"/>
     <w:uiPriority w:val="99"/>
     <w:pPr>
       <w:pBdr/>
@@ -27454,11 +27437,11 @@
         <w:tblBorders/>
       </w:tblPr>
       <w:tcPr>
-        <w:shd w:color="ffffff"/>
+        <w:shd w:val="clear" w:color="ffffff"/>
         <w:tcBorders>
-          <w:top w:val="none"/>
-          <w:left w:val="none"/>
-          <w:bottom w:val="none"/>
+          <w:top w:val="none" w:color="000000" w:sz="4" w:space="0"/>
+          <w:left w:val="none" w:color="000000" w:sz="4" w:space="0"/>
+          <w:bottom w:val="none" w:color="000000" w:sz="4" w:space="0"/>
           <w:right w:val="single" w:color="000000" w:themeColor="accent6" w:themeTint="98" w:sz="4" w:space="0"/>
         </w:tcBorders>
       </w:tcPr>
@@ -27481,10 +27464,10 @@
       <w:tcPr>
         <w:shd w:val="clear" w:color="ffffff" w:themeColor="light1" w:fill="ffffff" w:themeFill="light1"/>
         <w:tcBorders>
-          <w:top w:val="none"/>
-          <w:left w:val="none"/>
+          <w:top w:val="none" w:color="000000" w:sz="4" w:space="0"/>
+          <w:left w:val="none" w:color="000000" w:sz="4" w:space="0"/>
           <w:bottom w:val="single" w:color="000000" w:themeColor="accent6" w:themeTint="98" w:sz="4" w:space="0"/>
-          <w:right w:val="none"/>
+          <w:right w:val="none" w:color="000000" w:sz="4" w:space="0"/>
         </w:tcBorders>
       </w:tcPr>
     </w:tblStylePr>
@@ -27504,12 +27487,12 @@
         <w:tblBorders/>
       </w:tblPr>
       <w:tcPr>
-        <w:shd w:color="ffffff"/>
+        <w:shd w:val="clear" w:color="ffffff"/>
         <w:tcBorders>
-          <w:top w:val="none"/>
+          <w:top w:val="none" w:color="000000" w:sz="4" w:space="0"/>
           <w:left w:val="single" w:color="000000" w:themeColor="accent6" w:themeTint="98" w:sz="4" w:space="0"/>
-          <w:bottom w:val="none"/>
-          <w:right w:val="none"/>
+          <w:bottom w:val="none" w:color="000000" w:sz="4" w:space="0"/>
+          <w:right w:val="none" w:color="000000" w:sz="4" w:space="0"/>
         </w:tcBorders>
       </w:tcPr>
     </w:tblStylePr>
@@ -27532,9 +27515,9 @@
         <w:shd w:val="clear" w:color="ffffff" w:themeColor="light1" w:fill="ffffff" w:themeFill="light1"/>
         <w:tcBorders>
           <w:top w:val="single" w:color="000000" w:themeColor="accent6" w:themeTint="98" w:sz="4" w:space="0"/>
-          <w:left w:val="none"/>
-          <w:bottom w:val="none"/>
-          <w:right w:val="none"/>
+          <w:left w:val="none" w:color="000000" w:sz="4" w:space="0"/>
+          <w:bottom w:val="none" w:color="000000" w:sz="4" w:space="0"/>
+          <w:right w:val="none" w:color="000000" w:sz="4" w:space="0"/>
         </w:tcBorders>
       </w:tcPr>
     </w:tblStylePr>
@@ -27609,9 +27592,9 @@
       </w:tcPr>
     </w:tblStylePr>
   </w:style>
-  <w:style w:type="table" w:styleId="117">
+  <w:style w:type="table" w:styleId="818">
     <w:name w:val="Lined - Accent"/>
-    <w:basedOn w:val="665"/>
+    <w:basedOn w:val="899"/>
     <w:uiPriority w:val="99"/>
     <w:pPr>
       <w:pBdr/>
@@ -27846,9 +27829,9 @@
       </w:tcPr>
     </w:tblStylePr>
   </w:style>
-  <w:style w:type="table" w:styleId="118">
+  <w:style w:type="table" w:styleId="819">
     <w:name w:val="Lined - Accent 1"/>
-    <w:basedOn w:val="665"/>
+    <w:basedOn w:val="899"/>
     <w:uiPriority w:val="99"/>
     <w:pPr>
       <w:pBdr/>
@@ -28083,9 +28066,9 @@
       </w:tcPr>
     </w:tblStylePr>
   </w:style>
-  <w:style w:type="table" w:styleId="119">
+  <w:style w:type="table" w:styleId="820">
     <w:name w:val="Lined - Accent 2"/>
-    <w:basedOn w:val="665"/>
+    <w:basedOn w:val="899"/>
     <w:uiPriority w:val="99"/>
     <w:pPr>
       <w:pBdr/>
@@ -28320,9 +28303,9 @@
       </w:tcPr>
     </w:tblStylePr>
   </w:style>
-  <w:style w:type="table" w:styleId="120">
+  <w:style w:type="table" w:styleId="821">
     <w:name w:val="Lined - Accent 3"/>
-    <w:basedOn w:val="665"/>
+    <w:basedOn w:val="899"/>
     <w:uiPriority w:val="99"/>
     <w:pPr>
       <w:pBdr/>
@@ -28557,9 +28540,9 @@
       </w:tcPr>
     </w:tblStylePr>
   </w:style>
-  <w:style w:type="table" w:styleId="121">
+  <w:style w:type="table" w:styleId="822">
     <w:name w:val="Lined - Accent 4"/>
-    <w:basedOn w:val="665"/>
+    <w:basedOn w:val="899"/>
     <w:uiPriority w:val="99"/>
     <w:pPr>
       <w:pBdr/>
@@ -28794,9 +28777,9 @@
       </w:tcPr>
     </w:tblStylePr>
   </w:style>
-  <w:style w:type="table" w:styleId="122">
+  <w:style w:type="table" w:styleId="823">
     <w:name w:val="Lined - Accent 5"/>
-    <w:basedOn w:val="665"/>
+    <w:basedOn w:val="899"/>
     <w:uiPriority w:val="99"/>
     <w:pPr>
       <w:pBdr/>
@@ -29031,9 +29014,9 @@
       </w:tcPr>
     </w:tblStylePr>
   </w:style>
-  <w:style w:type="table" w:styleId="123">
+  <w:style w:type="table" w:styleId="824">
     <w:name w:val="Lined - Accent 6"/>
-    <w:basedOn w:val="665"/>
+    <w:basedOn w:val="899"/>
     <w:uiPriority w:val="99"/>
     <w:pPr>
       <w:pBdr/>
@@ -29268,9 +29251,9 @@
       </w:tcPr>
     </w:tblStylePr>
   </w:style>
-  <w:style w:type="table" w:styleId="124">
+  <w:style w:type="table" w:styleId="825">
     <w:name w:val="Bordered &amp; Lined - Accent"/>
-    <w:basedOn w:val="665"/>
+    <w:basedOn w:val="899"/>
     <w:uiPriority w:val="99"/>
     <w:pPr>
       <w:pBdr/>
@@ -29512,9 +29495,9 @@
       </w:tcPr>
     </w:tblStylePr>
   </w:style>
-  <w:style w:type="table" w:styleId="125">
+  <w:style w:type="table" w:styleId="826">
     <w:name w:val="Bordered &amp; Lined - Accent 1"/>
-    <w:basedOn w:val="665"/>
+    <w:basedOn w:val="899"/>
     <w:uiPriority w:val="99"/>
     <w:pPr>
       <w:pBdr/>
@@ -29756,9 +29739,9 @@
       </w:tcPr>
     </w:tblStylePr>
   </w:style>
-  <w:style w:type="table" w:styleId="126">
+  <w:style w:type="table" w:styleId="827">
     <w:name w:val="Bordered &amp; Lined - Accent 2"/>
-    <w:basedOn w:val="665"/>
+    <w:basedOn w:val="899"/>
     <w:uiPriority w:val="99"/>
     <w:pPr>
       <w:pBdr/>
@@ -30000,9 +29983,9 @@
       </w:tcPr>
     </w:tblStylePr>
   </w:style>
-  <w:style w:type="table" w:styleId="127">
+  <w:style w:type="table" w:styleId="828">
     <w:name w:val="Bordered &amp; Lined - Accent 3"/>
-    <w:basedOn w:val="665"/>
+    <w:basedOn w:val="899"/>
     <w:uiPriority w:val="99"/>
     <w:pPr>
       <w:pBdr/>
@@ -30244,9 +30227,9 @@
       </w:tcPr>
     </w:tblStylePr>
   </w:style>
-  <w:style w:type="table" w:styleId="128">
+  <w:style w:type="table" w:styleId="829">
     <w:name w:val="Bordered &amp; Lined - Accent 4"/>
-    <w:basedOn w:val="665"/>
+    <w:basedOn w:val="899"/>
     <w:uiPriority w:val="99"/>
     <w:pPr>
       <w:pBdr/>
@@ -30488,9 +30471,9 @@
       </w:tcPr>
     </w:tblStylePr>
   </w:style>
-  <w:style w:type="table" w:styleId="129">
+  <w:style w:type="table" w:styleId="830">
     <w:name w:val="Bordered &amp; Lined - Accent 5"/>
-    <w:basedOn w:val="665"/>
+    <w:basedOn w:val="899"/>
     <w:uiPriority w:val="99"/>
     <w:pPr>
       <w:pBdr/>
@@ -30732,9 +30715,9 @@
       </w:tcPr>
     </w:tblStylePr>
   </w:style>
-  <w:style w:type="table" w:styleId="130">
+  <w:style w:type="table" w:styleId="831">
     <w:name w:val="Bordered &amp; Lined - Accent 6"/>
-    <w:basedOn w:val="665"/>
+    <w:basedOn w:val="899"/>
     <w:uiPriority w:val="99"/>
     <w:pPr>
       <w:pBdr/>
@@ -30976,9 +30959,9 @@
       </w:tcPr>
     </w:tblStylePr>
   </w:style>
-  <w:style w:type="table" w:styleId="131">
+  <w:style w:type="table" w:styleId="832">
     <w:name w:val="Bordered"/>
-    <w:basedOn w:val="665"/>
+    <w:basedOn w:val="899"/>
     <w:uiPriority w:val="99"/>
     <w:pPr>
       <w:pBdr/>
@@ -31207,9 +31190,9 @@
       </w:tcPr>
     </w:tblStylePr>
   </w:style>
-  <w:style w:type="table" w:styleId="132">
+  <w:style w:type="table" w:styleId="833">
     <w:name w:val="Bordered - Accent 1"/>
-    <w:basedOn w:val="665"/>
+    <w:basedOn w:val="899"/>
     <w:uiPriority w:val="99"/>
     <w:pPr>
       <w:pBdr/>
@@ -31438,9 +31421,9 @@
       </w:tcPr>
     </w:tblStylePr>
   </w:style>
-  <w:style w:type="table" w:styleId="133">
+  <w:style w:type="table" w:styleId="834">
     <w:name w:val="Bordered - Accent 2"/>
-    <w:basedOn w:val="665"/>
+    <w:basedOn w:val="899"/>
     <w:uiPriority w:val="99"/>
     <w:pPr>
       <w:pBdr/>
@@ -31669,9 +31652,9 @@
       </w:tcPr>
     </w:tblStylePr>
   </w:style>
-  <w:style w:type="table" w:styleId="134">
+  <w:style w:type="table" w:styleId="835">
     <w:name w:val="Bordered - Accent 3"/>
-    <w:basedOn w:val="665"/>
+    <w:basedOn w:val="899"/>
     <w:uiPriority w:val="99"/>
     <w:pPr>
       <w:pBdr/>
@@ -31900,9 +31883,9 @@
       </w:tcPr>
     </w:tblStylePr>
   </w:style>
-  <w:style w:type="table" w:styleId="135">
+  <w:style w:type="table" w:styleId="836">
     <w:name w:val="Bordered - Accent 4"/>
-    <w:basedOn w:val="665"/>
+    <w:basedOn w:val="899"/>
     <w:uiPriority w:val="99"/>
     <w:pPr>
       <w:pBdr/>
@@ -32131,9 +32114,9 @@
       </w:tcPr>
     </w:tblStylePr>
   </w:style>
-  <w:style w:type="table" w:styleId="136">
+  <w:style w:type="table" w:styleId="837">
     <w:name w:val="Bordered - Accent 5"/>
-    <w:basedOn w:val="665"/>
+    <w:basedOn w:val="899"/>
     <w:uiPriority w:val="99"/>
     <w:pPr>
       <w:pBdr/>
@@ -32362,9 +32345,9 @@
       </w:tcPr>
     </w:tblStylePr>
   </w:style>
-  <w:style w:type="table" w:styleId="137">
+  <w:style w:type="table" w:styleId="838">
     <w:name w:val="Bordered - Accent 6"/>
-    <w:basedOn w:val="665"/>
+    <w:basedOn w:val="899"/>
     <w:uiPriority w:val="99"/>
     <w:pPr>
       <w:pBdr/>
@@ -32593,11 +32576,11 @@
       </w:tcPr>
     </w:tblStylePr>
   </w:style>
-  <w:style w:type="paragraph" w:styleId="139">
+  <w:style w:type="paragraph" w:styleId="839">
     <w:name w:val="Heading 1"/>
-    <w:basedOn w:val="664"/>
-    <w:next w:val="664"/>
-    <w:link w:val="150"/>
+    <w:basedOn w:val="898"/>
+    <w:next w:val="898"/>
+    <w:link w:val="849"/>
     <w:uiPriority w:val="9"/>
     <w:qFormat/>
     <w:pPr>
@@ -32615,11 +32598,11 @@
       <w:szCs w:val="40"/>
     </w:rPr>
   </w:style>
-  <w:style w:type="paragraph" w:styleId="140">
+  <w:style w:type="paragraph" w:styleId="840">
     <w:name w:val="Heading 2"/>
-    <w:basedOn w:val="664"/>
-    <w:next w:val="664"/>
-    <w:link w:val="151"/>
+    <w:basedOn w:val="898"/>
+    <w:next w:val="898"/>
+    <w:link w:val="850"/>
     <w:uiPriority w:val="9"/>
     <w:unhideWhenUsed/>
     <w:qFormat/>
@@ -32638,11 +32621,11 @@
       <w:szCs w:val="32"/>
     </w:rPr>
   </w:style>
-  <w:style w:type="paragraph" w:styleId="141">
+  <w:style w:type="paragraph" w:styleId="841">
     <w:name w:val="Heading 3"/>
-    <w:basedOn w:val="664"/>
-    <w:next w:val="664"/>
-    <w:link w:val="152"/>
+    <w:basedOn w:val="898"/>
+    <w:next w:val="898"/>
+    <w:link w:val="851"/>
     <w:uiPriority w:val="9"/>
     <w:unhideWhenUsed/>
     <w:qFormat/>
@@ -32661,11 +32644,11 @@
       <w:szCs w:val="28"/>
     </w:rPr>
   </w:style>
-  <w:style w:type="paragraph" w:styleId="142">
+  <w:style w:type="paragraph" w:styleId="842">
     <w:name w:val="Heading 4"/>
-    <w:basedOn w:val="664"/>
-    <w:next w:val="664"/>
-    <w:link w:val="153"/>
+    <w:basedOn w:val="898"/>
+    <w:next w:val="898"/>
+    <w:link w:val="852"/>
     <w:uiPriority w:val="9"/>
     <w:unhideWhenUsed/>
     <w:qFormat/>
@@ -32684,11 +32667,11 @@
       <w:color w:val="0f4761" w:themeColor="accent1" w:themeShade="BF"/>
     </w:rPr>
   </w:style>
-  <w:style w:type="paragraph" w:styleId="143">
+  <w:style w:type="paragraph" w:styleId="843">
     <w:name w:val="Heading 5"/>
-    <w:basedOn w:val="664"/>
-    <w:next w:val="664"/>
-    <w:link w:val="154"/>
+    <w:basedOn w:val="898"/>
+    <w:next w:val="898"/>
+    <w:link w:val="853"/>
     <w:uiPriority w:val="9"/>
     <w:unhideWhenUsed/>
     <w:qFormat/>
@@ -32705,11 +32688,11 @@
       <w:color w:val="0f4761" w:themeColor="accent1" w:themeShade="BF"/>
     </w:rPr>
   </w:style>
-  <w:style w:type="paragraph" w:styleId="144">
+  <w:style w:type="paragraph" w:styleId="844">
     <w:name w:val="Heading 6"/>
-    <w:basedOn w:val="664"/>
-    <w:next w:val="664"/>
-    <w:link w:val="155"/>
+    <w:basedOn w:val="898"/>
+    <w:next w:val="898"/>
+    <w:link w:val="854"/>
     <w:uiPriority w:val="9"/>
     <w:unhideWhenUsed/>
     <w:qFormat/>
@@ -32728,11 +32711,11 @@
       <w:color w:val="595959" w:themeColor="text1" w:themeTint="A6"/>
     </w:rPr>
   </w:style>
-  <w:style w:type="paragraph" w:styleId="145">
+  <w:style w:type="paragraph" w:styleId="845">
     <w:name w:val="Heading 7"/>
-    <w:basedOn w:val="664"/>
-    <w:next w:val="664"/>
-    <w:link w:val="156"/>
+    <w:basedOn w:val="898"/>
+    <w:next w:val="898"/>
+    <w:link w:val="855"/>
     <w:uiPriority w:val="9"/>
     <w:unhideWhenUsed/>
     <w:qFormat/>
@@ -32749,11 +32732,11 @@
       <w:color w:val="595959" w:themeColor="text1" w:themeTint="A6"/>
     </w:rPr>
   </w:style>
-  <w:style w:type="paragraph" w:styleId="146">
+  <w:style w:type="paragraph" w:styleId="846">
     <w:name w:val="Heading 8"/>
-    <w:basedOn w:val="664"/>
-    <w:next w:val="664"/>
-    <w:link w:val="157"/>
+    <w:basedOn w:val="898"/>
+    <w:next w:val="898"/>
+    <w:link w:val="856"/>
     <w:uiPriority w:val="9"/>
     <w:unhideWhenUsed/>
     <w:qFormat/>
@@ -32772,11 +32755,11 @@
       <w:color w:val="272727" w:themeColor="text1" w:themeTint="D8"/>
     </w:rPr>
   </w:style>
-  <w:style w:type="paragraph" w:styleId="147">
+  <w:style w:type="paragraph" w:styleId="847">
     <w:name w:val="Heading 9"/>
-    <w:basedOn w:val="664"/>
-    <w:next w:val="664"/>
-    <w:link w:val="158"/>
+    <w:basedOn w:val="898"/>
+    <w:next w:val="898"/>
+    <w:link w:val="857"/>
     <w:uiPriority w:val="9"/>
     <w:unhideWhenUsed/>
     <w:qFormat/>
@@ -32795,7 +32778,7 @@
       <w:color w:val="272727" w:themeColor="text1" w:themeTint="D8"/>
     </w:rPr>
   </w:style>
-  <w:style w:type="character" w:styleId="148" w:default="1">
+  <w:style w:type="character" w:styleId="848" w:default="1">
     <w:name w:val="Default Paragraph Font"/>
     <w:uiPriority w:val="1"/>
     <w:semiHidden/>
@@ -32806,10 +32789,10 @@
       <w:ind/>
     </w:pPr>
   </w:style>
-  <w:style w:type="character" w:styleId="150">
+  <w:style w:type="character" w:styleId="849">
     <w:name w:val="Heading 1 Char"/>
-    <w:basedOn w:val="148"/>
-    <w:link w:val="139"/>
+    <w:basedOn w:val="848"/>
+    <w:link w:val="839"/>
     <w:uiPriority w:val="9"/>
     <w:pPr>
       <w:pBdr/>
@@ -32823,10 +32806,10 @@
       <w:szCs w:val="40"/>
     </w:rPr>
   </w:style>
-  <w:style w:type="character" w:styleId="151">
+  <w:style w:type="character" w:styleId="850">
     <w:name w:val="Heading 2 Char"/>
-    <w:basedOn w:val="148"/>
-    <w:link w:val="140"/>
+    <w:basedOn w:val="848"/>
+    <w:link w:val="840"/>
     <w:uiPriority w:val="9"/>
     <w:pPr>
       <w:pBdr/>
@@ -32840,10 +32823,10 @@
       <w:szCs w:val="32"/>
     </w:rPr>
   </w:style>
-  <w:style w:type="character" w:styleId="152">
+  <w:style w:type="character" w:styleId="851">
     <w:name w:val="Heading 3 Char"/>
-    <w:basedOn w:val="148"/>
-    <w:link w:val="141"/>
+    <w:basedOn w:val="848"/>
+    <w:link w:val="841"/>
     <w:uiPriority w:val="9"/>
     <w:pPr>
       <w:pBdr/>
@@ -32857,10 +32840,10 @@
       <w:szCs w:val="28"/>
     </w:rPr>
   </w:style>
-  <w:style w:type="character" w:styleId="153">
+  <w:style w:type="character" w:styleId="852">
     <w:name w:val="Heading 4 Char"/>
-    <w:basedOn w:val="148"/>
-    <w:link w:val="142"/>
+    <w:basedOn w:val="848"/>
+    <w:link w:val="842"/>
     <w:uiPriority w:val="9"/>
     <w:pPr>
       <w:pBdr/>
@@ -32874,10 +32857,10 @@
       <w:color w:val="0f4761" w:themeColor="accent1" w:themeShade="BF"/>
     </w:rPr>
   </w:style>
-  <w:style w:type="character" w:styleId="154">
+  <w:style w:type="character" w:styleId="853">
     <w:name w:val="Heading 5 Char"/>
-    <w:basedOn w:val="148"/>
-    <w:link w:val="143"/>
+    <w:basedOn w:val="848"/>
+    <w:link w:val="843"/>
     <w:uiPriority w:val="9"/>
     <w:pPr>
       <w:pBdr/>
@@ -32889,10 +32872,10 @@
       <w:color w:val="0f4761" w:themeColor="accent1" w:themeShade="BF"/>
     </w:rPr>
   </w:style>
-  <w:style w:type="character" w:styleId="155">
+  <w:style w:type="character" w:styleId="854">
     <w:name w:val="Heading 6 Char"/>
-    <w:basedOn w:val="148"/>
-    <w:link w:val="144"/>
+    <w:basedOn w:val="848"/>
+    <w:link w:val="844"/>
     <w:uiPriority w:val="9"/>
     <w:pPr>
       <w:pBdr/>
@@ -32906,10 +32889,10 @@
       <w:color w:val="595959" w:themeColor="text1" w:themeTint="A6"/>
     </w:rPr>
   </w:style>
-  <w:style w:type="character" w:styleId="156">
+  <w:style w:type="character" w:styleId="855">
     <w:name w:val="Heading 7 Char"/>
-    <w:basedOn w:val="148"/>
-    <w:link w:val="145"/>
+    <w:basedOn w:val="848"/>
+    <w:link w:val="845"/>
     <w:uiPriority w:val="9"/>
     <w:pPr>
       <w:pBdr/>
@@ -32921,10 +32904,10 @@
       <w:color w:val="595959" w:themeColor="text1" w:themeTint="A6"/>
     </w:rPr>
   </w:style>
-  <w:style w:type="character" w:styleId="157">
+  <w:style w:type="character" w:styleId="856">
     <w:name w:val="Heading 8 Char"/>
-    <w:basedOn w:val="148"/>
-    <w:link w:val="146"/>
+    <w:basedOn w:val="848"/>
+    <w:link w:val="846"/>
     <w:uiPriority w:val="9"/>
     <w:pPr>
       <w:pBdr/>
@@ -32938,10 +32921,10 @@
       <w:color w:val="272727" w:themeColor="text1" w:themeTint="D8"/>
     </w:rPr>
   </w:style>
-  <w:style w:type="character" w:styleId="158">
+  <w:style w:type="character" w:styleId="857">
     <w:name w:val="Heading 9 Char"/>
-    <w:basedOn w:val="148"/>
-    <w:link w:val="147"/>
+    <w:basedOn w:val="848"/>
+    <w:link w:val="847"/>
     <w:uiPriority w:val="9"/>
     <w:pPr>
       <w:pBdr/>
@@ -32955,11 +32938,11 @@
       <w:color w:val="272727" w:themeColor="text1" w:themeTint="D8"/>
     </w:rPr>
   </w:style>
-  <w:style w:type="paragraph" w:styleId="159">
+  <w:style w:type="paragraph" w:styleId="858">
     <w:name w:val="Title"/>
-    <w:basedOn w:val="664"/>
-    <w:next w:val="664"/>
-    <w:link w:val="160"/>
+    <w:basedOn w:val="898"/>
+    <w:next w:val="898"/>
+    <w:link w:val="859"/>
     <w:uiPriority w:val="10"/>
     <w:qFormat/>
     <w:pPr>
@@ -32975,10 +32958,10 @@
       <w:szCs w:val="56"/>
     </w:rPr>
   </w:style>
-  <w:style w:type="character" w:styleId="160">
+  <w:style w:type="character" w:styleId="859">
     <w:name w:val="Title Char"/>
-    <w:basedOn w:val="148"/>
-    <w:link w:val="159"/>
+    <w:basedOn w:val="848"/>
+    <w:link w:val="858"/>
     <w:uiPriority w:val="10"/>
     <w:pPr>
       <w:pBdr/>
@@ -32992,11 +32975,11 @@
       <w:szCs w:val="56"/>
     </w:rPr>
   </w:style>
-  <w:style w:type="paragraph" w:styleId="161">
+  <w:style w:type="paragraph" w:styleId="860">
     <w:name w:val="Subtitle"/>
-    <w:basedOn w:val="664"/>
-    <w:next w:val="664"/>
-    <w:link w:val="162"/>
+    <w:basedOn w:val="898"/>
+    <w:next w:val="898"/>
+    <w:link w:val="861"/>
     <w:uiPriority w:val="11"/>
     <w:qFormat/>
     <w:pPr>
@@ -33014,10 +32997,10 @@
       <w:szCs w:val="28"/>
     </w:rPr>
   </w:style>
-  <w:style w:type="character" w:styleId="162">
+  <w:style w:type="character" w:styleId="861">
     <w:name w:val="Subtitle Char"/>
-    <w:basedOn w:val="148"/>
-    <w:link w:val="161"/>
+    <w:basedOn w:val="848"/>
+    <w:link w:val="860"/>
     <w:uiPriority w:val="11"/>
     <w:pPr>
       <w:pBdr/>
@@ -33031,11 +33014,11 @@
       <w:szCs w:val="28"/>
     </w:rPr>
   </w:style>
-  <w:style w:type="paragraph" w:styleId="163">
+  <w:style w:type="paragraph" w:styleId="862">
     <w:name w:val="Quote"/>
-    <w:basedOn w:val="664"/>
-    <w:next w:val="664"/>
-    <w:link w:val="164"/>
+    <w:basedOn w:val="898"/>
+    <w:next w:val="898"/>
+    <w:link w:val="863"/>
     <w:uiPriority w:val="29"/>
     <w:qFormat/>
     <w:pPr>
@@ -33050,10 +33033,10 @@
       <w:color w:val="404040" w:themeColor="text1" w:themeTint="BF"/>
     </w:rPr>
   </w:style>
-  <w:style w:type="character" w:styleId="164">
+  <w:style w:type="character" w:styleId="863">
     <w:name w:val="Quote Char"/>
-    <w:basedOn w:val="148"/>
-    <w:link w:val="163"/>
+    <w:basedOn w:val="848"/>
+    <w:link w:val="862"/>
     <w:uiPriority w:val="29"/>
     <w:pPr>
       <w:pBdr/>
@@ -33066,9 +33049,9 @@
       <w:color w:val="404040" w:themeColor="text1" w:themeTint="BF"/>
     </w:rPr>
   </w:style>
-  <w:style w:type="character" w:styleId="166">
+  <w:style w:type="character" w:styleId="864">
     <w:name w:val="Intense Emphasis"/>
-    <w:basedOn w:val="148"/>
+    <w:basedOn w:val="848"/>
     <w:uiPriority w:val="21"/>
     <w:qFormat/>
     <w:pPr>
@@ -33082,11 +33065,11 @@
       <w:color w:val="0f4761" w:themeColor="accent1" w:themeShade="BF"/>
     </w:rPr>
   </w:style>
-  <w:style w:type="paragraph" w:styleId="167">
+  <w:style w:type="paragraph" w:styleId="865">
     <w:name w:val="Intense Quote"/>
-    <w:basedOn w:val="664"/>
-    <w:next w:val="664"/>
-    <w:link w:val="168"/>
+    <w:basedOn w:val="898"/>
+    <w:next w:val="898"/>
+    <w:link w:val="866"/>
     <w:uiPriority w:val="30"/>
     <w:qFormat/>
     <w:pPr>
@@ -33104,10 +33087,10 @@
       <w:color w:val="0f4761" w:themeColor="accent1" w:themeShade="BF"/>
     </w:rPr>
   </w:style>
-  <w:style w:type="character" w:styleId="168">
+  <w:style w:type="character" w:styleId="866">
     <w:name w:val="Intense Quote Char"/>
-    <w:basedOn w:val="148"/>
-    <w:link w:val="167"/>
+    <w:basedOn w:val="848"/>
+    <w:link w:val="865"/>
     <w:uiPriority w:val="30"/>
     <w:pPr>
       <w:pBdr/>
@@ -33120,9 +33103,9 @@
       <w:color w:val="0f4761" w:themeColor="accent1" w:themeShade="BF"/>
     </w:rPr>
   </w:style>
-  <w:style w:type="character" w:styleId="169">
+  <w:style w:type="character" w:styleId="867">
     <w:name w:val="Intense Reference"/>
-    <w:basedOn w:val="148"/>
+    <w:basedOn w:val="848"/>
     <w:uiPriority w:val="32"/>
     <w:qFormat/>
     <w:pPr>
@@ -33138,9 +33121,9 @@
       <w:spacing w:val="5"/>
     </w:rPr>
   </w:style>
-  <w:style w:type="character" w:styleId="171">
+  <w:style w:type="character" w:styleId="868">
     <w:name w:val="Subtle Emphasis"/>
-    <w:basedOn w:val="148"/>
+    <w:basedOn w:val="848"/>
     <w:uiPriority w:val="19"/>
     <w:qFormat/>
     <w:pPr>
@@ -33154,9 +33137,9 @@
       <w:color w:val="404040" w:themeColor="text1" w:themeTint="BF"/>
     </w:rPr>
   </w:style>
-  <w:style w:type="character" w:styleId="172">
+  <w:style w:type="character" w:styleId="869">
     <w:name w:val="Emphasis"/>
-    <w:basedOn w:val="148"/>
+    <w:basedOn w:val="848"/>
     <w:uiPriority w:val="20"/>
     <w:qFormat/>
     <w:pPr>
@@ -33169,9 +33152,9 @@
       <w:iCs/>
     </w:rPr>
   </w:style>
-  <w:style w:type="character" w:styleId="173">
+  <w:style w:type="character" w:styleId="870">
     <w:name w:val="Strong"/>
-    <w:basedOn w:val="148"/>
+    <w:basedOn w:val="848"/>
     <w:uiPriority w:val="22"/>
     <w:qFormat/>
     <w:pPr>
@@ -33184,9 +33167,9 @@
       <w:bCs/>
     </w:rPr>
   </w:style>
-  <w:style w:type="character" w:styleId="174">
+  <w:style w:type="character" w:styleId="871">
     <w:name w:val="Subtle Reference"/>
-    <w:basedOn w:val="148"/>
+    <w:basedOn w:val="848"/>
     <w:uiPriority w:val="31"/>
     <w:qFormat/>
     <w:pPr>
@@ -33199,9 +33182,9 @@
       <w:color w:val="5a5a5a" w:themeColor="text1" w:themeTint="A5"/>
     </w:rPr>
   </w:style>
-  <w:style w:type="character" w:styleId="175">
+  <w:style w:type="character" w:styleId="872">
     <w:name w:val="Book Title"/>
-    <w:basedOn w:val="148"/>
+    <w:basedOn w:val="848"/>
     <w:uiPriority w:val="33"/>
     <w:qFormat/>
     <w:pPr>
@@ -33217,10 +33200,10 @@
       <w:spacing w:val="5"/>
     </w:rPr>
   </w:style>
-  <w:style w:type="paragraph" w:styleId="176">
+  <w:style w:type="paragraph" w:styleId="873">
     <w:name w:val="Header"/>
-    <w:basedOn w:val="664"/>
-    <w:link w:val="177"/>
+    <w:basedOn w:val="898"/>
+    <w:link w:val="874"/>
     <w:uiPriority w:val="99"/>
     <w:unhideWhenUsed/>
     <w:pPr>
@@ -33233,10 +33216,10 @@
       <w:ind/>
     </w:pPr>
   </w:style>
-  <w:style w:type="character" w:styleId="177">
+  <w:style w:type="character" w:styleId="874">
     <w:name w:val="Header Char"/>
-    <w:basedOn w:val="148"/>
-    <w:link w:val="176"/>
+    <w:basedOn w:val="848"/>
+    <w:link w:val="873"/>
     <w:uiPriority w:val="99"/>
     <w:pPr>
       <w:pBdr/>
@@ -33244,10 +33227,10 @@
       <w:ind/>
     </w:pPr>
   </w:style>
-  <w:style w:type="paragraph" w:styleId="178">
+  <w:style w:type="paragraph" w:styleId="875">
     <w:name w:val="Footer"/>
-    <w:basedOn w:val="664"/>
-    <w:link w:val="179"/>
+    <w:basedOn w:val="898"/>
+    <w:link w:val="876"/>
     <w:uiPriority w:val="99"/>
     <w:unhideWhenUsed/>
     <w:pPr>
@@ -33260,10 +33243,10 @@
       <w:ind/>
     </w:pPr>
   </w:style>
-  <w:style w:type="character" w:styleId="179">
+  <w:style w:type="character" w:styleId="876">
     <w:name w:val="Footer Char"/>
-    <w:basedOn w:val="148"/>
-    <w:link w:val="178"/>
+    <w:basedOn w:val="848"/>
+    <w:link w:val="875"/>
     <w:uiPriority w:val="99"/>
     <w:pPr>
       <w:pBdr/>
@@ -33271,10 +33254,10 @@
       <w:ind/>
     </w:pPr>
   </w:style>
-  <w:style w:type="paragraph" w:styleId="180">
+  <w:style w:type="paragraph" w:styleId="877">
     <w:name w:val="Caption"/>
-    <w:basedOn w:val="664"/>
-    <w:next w:val="664"/>
+    <w:basedOn w:val="898"/>
+    <w:next w:val="898"/>
     <w:uiPriority w:val="35"/>
     <w:unhideWhenUsed/>
     <w:qFormat/>
@@ -33291,10 +33274,10 @@
       <w:szCs w:val="18"/>
     </w:rPr>
   </w:style>
-  <w:style w:type="paragraph" w:styleId="181">
+  <w:style w:type="paragraph" w:styleId="878">
     <w:name w:val="footnote text"/>
-    <w:basedOn w:val="664"/>
-    <w:link w:val="182"/>
+    <w:basedOn w:val="898"/>
+    <w:link w:val="879"/>
     <w:uiPriority w:val="99"/>
     <w:semiHidden/>
     <w:unhideWhenUsed/>
@@ -33308,10 +33291,10 @@
       <w:szCs w:val="20"/>
     </w:rPr>
   </w:style>
-  <w:style w:type="character" w:styleId="182">
+  <w:style w:type="character" w:styleId="879">
     <w:name w:val="Footnote Text Char"/>
-    <w:basedOn w:val="148"/>
-    <w:link w:val="181"/>
+    <w:basedOn w:val="848"/>
+    <w:link w:val="878"/>
     <w:uiPriority w:val="99"/>
     <w:semiHidden/>
     <w:pPr>
@@ -33324,9 +33307,9 @@
       <w:szCs w:val="20"/>
     </w:rPr>
   </w:style>
-  <w:style w:type="character" w:styleId="183">
+  <w:style w:type="character" w:styleId="880">
     <w:name w:val="footnote reference"/>
-    <w:basedOn w:val="148"/>
+    <w:basedOn w:val="848"/>
     <w:uiPriority w:val="99"/>
     <w:semiHidden/>
     <w:unhideWhenUsed/>
@@ -33339,10 +33322,10 @@
       <w:vertAlign w:val="superscript"/>
     </w:rPr>
   </w:style>
-  <w:style w:type="paragraph" w:styleId="184">
+  <w:style w:type="paragraph" w:styleId="881">
     <w:name w:val="endnote text"/>
-    <w:basedOn w:val="664"/>
-    <w:link w:val="185"/>
+    <w:basedOn w:val="898"/>
+    <w:link w:val="882"/>
     <w:uiPriority w:val="99"/>
     <w:semiHidden/>
     <w:unhideWhenUsed/>
@@ -33356,10 +33339,10 @@
       <w:szCs w:val="20"/>
     </w:rPr>
   </w:style>
-  <w:style w:type="character" w:styleId="185">
+  <w:style w:type="character" w:styleId="882">
     <w:name w:val="Endnote Text Char"/>
-    <w:basedOn w:val="148"/>
-    <w:link w:val="184"/>
+    <w:basedOn w:val="848"/>
+    <w:link w:val="881"/>
     <w:uiPriority w:val="99"/>
     <w:semiHidden/>
     <w:pPr>
@@ -33372,9 +33355,9 @@
       <w:szCs w:val="20"/>
     </w:rPr>
   </w:style>
-  <w:style w:type="character" w:styleId="186">
+  <w:style w:type="character" w:styleId="883">
     <w:name w:val="endnote reference"/>
-    <w:basedOn w:val="148"/>
+    <w:basedOn w:val="848"/>
     <w:uiPriority w:val="99"/>
     <w:semiHidden/>
     <w:unhideWhenUsed/>
@@ -33387,9 +33370,9 @@
       <w:vertAlign w:val="superscript"/>
     </w:rPr>
   </w:style>
-  <w:style w:type="character" w:styleId="187">
+  <w:style w:type="character" w:styleId="884">
     <w:name w:val="Hyperlink"/>
-    <w:basedOn w:val="148"/>
+    <w:basedOn w:val="848"/>
     <w:uiPriority w:val="99"/>
     <w:unhideWhenUsed/>
     <w:pPr>
@@ -33402,9 +33385,9 @@
       <w:u w:val="single"/>
     </w:rPr>
   </w:style>
-  <w:style w:type="character" w:styleId="188">
+  <w:style w:type="character" w:styleId="885">
     <w:name w:val="FollowedHyperlink"/>
-    <w:basedOn w:val="148"/>
+    <w:basedOn w:val="848"/>
     <w:uiPriority w:val="99"/>
     <w:semiHidden/>
     <w:unhideWhenUsed/>
@@ -33418,10 +33401,10 @@
       <w:u w:val="single"/>
     </w:rPr>
   </w:style>
-  <w:style w:type="paragraph" w:styleId="189">
+  <w:style w:type="paragraph" w:styleId="886">
     <w:name w:val="toc 1"/>
-    <w:basedOn w:val="664"/>
-    <w:next w:val="664"/>
+    <w:basedOn w:val="898"/>
+    <w:next w:val="898"/>
     <w:uiPriority w:val="39"/>
     <w:unhideWhenUsed/>
     <w:pPr>
@@ -33430,10 +33413,10 @@
       <w:ind/>
     </w:pPr>
   </w:style>
-  <w:style w:type="paragraph" w:styleId="190">
+  <w:style w:type="paragraph" w:styleId="887">
     <w:name w:val="toc 2"/>
-    <w:basedOn w:val="664"/>
-    <w:next w:val="664"/>
+    <w:basedOn w:val="898"/>
+    <w:next w:val="898"/>
     <w:uiPriority w:val="39"/>
     <w:unhideWhenUsed/>
     <w:pPr>
@@ -33442,10 +33425,10 @@
       <w:ind w:left="220"/>
     </w:pPr>
   </w:style>
-  <w:style w:type="paragraph" w:styleId="191">
+  <w:style w:type="paragraph" w:styleId="888">
     <w:name w:val="toc 3"/>
-    <w:basedOn w:val="664"/>
-    <w:next w:val="664"/>
+    <w:basedOn w:val="898"/>
+    <w:next w:val="898"/>
     <w:uiPriority w:val="39"/>
     <w:unhideWhenUsed/>
     <w:pPr>
@@ -33454,10 +33437,10 @@
       <w:ind w:left="440"/>
     </w:pPr>
   </w:style>
-  <w:style w:type="paragraph" w:styleId="192">
+  <w:style w:type="paragraph" w:styleId="889">
     <w:name w:val="toc 4"/>
-    <w:basedOn w:val="664"/>
-    <w:next w:val="664"/>
+    <w:basedOn w:val="898"/>
+    <w:next w:val="898"/>
     <w:uiPriority w:val="39"/>
     <w:unhideWhenUsed/>
     <w:pPr>
@@ -33466,10 +33449,10 @@
       <w:ind w:left="660"/>
     </w:pPr>
   </w:style>
-  <w:style w:type="paragraph" w:styleId="193">
+  <w:style w:type="paragraph" w:styleId="890">
     <w:name w:val="toc 5"/>
-    <w:basedOn w:val="664"/>
-    <w:next w:val="664"/>
+    <w:basedOn w:val="898"/>
+    <w:next w:val="898"/>
     <w:uiPriority w:val="39"/>
     <w:unhideWhenUsed/>
     <w:pPr>
@@ -33478,10 +33461,10 @@
       <w:ind w:left="880"/>
     </w:pPr>
   </w:style>
-  <w:style w:type="paragraph" w:styleId="194">
+  <w:style w:type="paragraph" w:styleId="891">
     <w:name w:val="toc 6"/>
-    <w:basedOn w:val="664"/>
-    <w:next w:val="664"/>
+    <w:basedOn w:val="898"/>
+    <w:next w:val="898"/>
     <w:uiPriority w:val="39"/>
     <w:unhideWhenUsed/>
     <w:pPr>
@@ -33490,10 +33473,10 @@
       <w:ind w:left="1100"/>
     </w:pPr>
   </w:style>
-  <w:style w:type="paragraph" w:styleId="195">
+  <w:style w:type="paragraph" w:styleId="892">
     <w:name w:val="toc 7"/>
-    <w:basedOn w:val="664"/>
-    <w:next w:val="664"/>
+    <w:basedOn w:val="898"/>
+    <w:next w:val="898"/>
     <w:uiPriority w:val="39"/>
     <w:unhideWhenUsed/>
     <w:pPr>
@@ -33502,10 +33485,10 @@
       <w:ind w:left="1320"/>
     </w:pPr>
   </w:style>
-  <w:style w:type="paragraph" w:styleId="196">
+  <w:style w:type="paragraph" w:styleId="893">
     <w:name w:val="toc 8"/>
-    <w:basedOn w:val="664"/>
-    <w:next w:val="664"/>
+    <w:basedOn w:val="898"/>
+    <w:next w:val="898"/>
     <w:uiPriority w:val="39"/>
     <w:unhideWhenUsed/>
     <w:pPr>
@@ -33514,10 +33497,10 @@
       <w:ind w:left="1540"/>
     </w:pPr>
   </w:style>
-  <w:style w:type="paragraph" w:styleId="197">
+  <w:style w:type="paragraph" w:styleId="894">
     <w:name w:val="toc 9"/>
-    <w:basedOn w:val="664"/>
-    <w:next w:val="664"/>
+    <w:basedOn w:val="898"/>
+    <w:next w:val="898"/>
     <w:uiPriority w:val="39"/>
     <w:unhideWhenUsed/>
     <w:pPr>
@@ -33526,9 +33509,9 @@
       <w:ind w:left="1760"/>
     </w:pPr>
   </w:style>
-  <w:style w:type="character" w:styleId="198">
+  <w:style w:type="character" w:styleId="895">
     <w:name w:val="Placeholder Text"/>
-    <w:basedOn w:val="148"/>
+    <w:basedOn w:val="848"/>
     <w:uiPriority w:val="99"/>
     <w:semiHidden/>
     <w:pPr>
@@ -33540,7 +33523,7 @@
       <w:color w:val="666666"/>
     </w:rPr>
   </w:style>
-  <w:style w:type="paragraph" w:styleId="208">
+  <w:style w:type="paragraph" w:styleId="896">
     <w:name w:val="TOC Heading"/>
     <w:uiPriority w:val="39"/>
     <w:unhideWhenUsed/>
@@ -33550,10 +33533,10 @@
       <w:ind/>
     </w:pPr>
   </w:style>
-  <w:style w:type="paragraph" w:styleId="209">
+  <w:style w:type="paragraph" w:styleId="897">
     <w:name w:val="table of figures"/>
-    <w:basedOn w:val="664"/>
-    <w:next w:val="664"/>
+    <w:basedOn w:val="898"/>
+    <w:next w:val="898"/>
     <w:uiPriority w:val="99"/>
     <w:unhideWhenUsed/>
     <w:pPr>
@@ -33562,7 +33545,7 @@
       <w:ind/>
     </w:pPr>
   </w:style>
-  <w:style w:type="paragraph" w:styleId="664" w:default="1">
+  <w:style w:type="paragraph" w:styleId="898" w:default="1">
     <w:name w:val="Normal"/>
     <w:qFormat/>
     <w:pPr>
@@ -33571,7 +33554,7 @@
       <w:ind/>
     </w:pPr>
   </w:style>
-  <w:style w:type="table" w:styleId="665" w:default="1">
+  <w:style w:type="table" w:styleId="899" w:default="1">
     <w:name w:val="Normal Table"/>
     <w:uiPriority w:val="99"/>
     <w:semiHidden/>
@@ -33764,7 +33747,7 @@
       </w:tcPr>
     </w:tblStylePr>
   </w:style>
-  <w:style w:type="numbering" w:styleId="666" w:default="1">
+  <w:style w:type="numbering" w:styleId="900" w:default="1">
     <w:name w:val="No List"/>
     <w:uiPriority w:val="99"/>
     <w:semiHidden/>
@@ -33775,9 +33758,9 @@
       <w:ind/>
     </w:pPr>
   </w:style>
-  <w:style w:type="paragraph" w:styleId="667">
+  <w:style w:type="paragraph" w:styleId="901">
     <w:name w:val="No Spacing"/>
-    <w:basedOn w:val="664"/>
+    <w:basedOn w:val="898"/>
     <w:uiPriority w:val="1"/>
     <w:qFormat/>
     <w:pPr>
@@ -33786,9 +33769,9 @@
       <w:ind/>
     </w:pPr>
   </w:style>
-  <w:style w:type="paragraph" w:styleId="668">
+  <w:style w:type="paragraph" w:styleId="902">
     <w:name w:val="List Paragraph"/>
-    <w:basedOn w:val="664"/>
+    <w:basedOn w:val="898"/>
     <w:uiPriority w:val="34"/>
     <w:qFormat/>
     <w:pPr>

</xml_diff>